<commit_message>
optimize code practice 3
</commit_message>
<xml_diff>
--- a/SQL-practice.docx
+++ b/SQL-practice.docx
@@ -3358,28 +3358,30 @@
           <w:rFonts w:ascii="Times New Roman" w:hAnsi="Times New Roman" w:cs="Times New Roman"/>
           <w:bCs/>
         </w:rPr>
-        <w:t xml:space="preserve"> tốt hơn. Tại cách </w:t>
-      </w:r>
-      <w:r>
-        <w:rPr>
-          <w:rFonts w:ascii="Times New Roman" w:hAnsi="Times New Roman" w:cs="Times New Roman"/>
-          <w:bCs/>
-        </w:rPr>
-        <w:t>2</w:t>
-      </w:r>
-      <w:r>
-        <w:rPr>
-          <w:rFonts w:ascii="Times New Roman" w:hAnsi="Times New Roman" w:cs="Times New Roman"/>
-          <w:bCs/>
-        </w:rPr>
-        <w:t xml:space="preserve"> chạy nhanh hơn (performance nhỏ hơn</w:t>
-      </w:r>
-      <w:r>
-        <w:rPr>
-          <w:rFonts w:ascii="Times New Roman" w:hAnsi="Times New Roman" w:cs="Times New Roman"/>
-          <w:bCs/>
-        </w:rPr>
-        <w:t>)</w:t>
+        <w:t xml:space="preserve"> tốt hơn.</w:t>
+      </w:r>
+      <w:r>
+        <w:rPr>
+          <w:rFonts w:ascii="Times New Roman" w:hAnsi="Times New Roman" w:cs="Times New Roman"/>
+          <w:bCs/>
+        </w:rPr>
+        <w:t xml:space="preserve"> Tại vì </w:t>
+      </w:r>
+      <w:proofErr w:type="gramStart"/>
+      <w:r>
+        <w:rPr>
+          <w:rFonts w:ascii="Times New Roman" w:hAnsi="Times New Roman" w:cs="Times New Roman"/>
+          <w:bCs/>
+        </w:rPr>
+        <w:t>…..</w:t>
+      </w:r>
+      <w:proofErr w:type="gramEnd"/>
+      <w:r>
+        <w:rPr>
+          <w:rFonts w:ascii="Times New Roman" w:hAnsi="Times New Roman" w:cs="Times New Roman"/>
+          <w:bCs/>
+        </w:rPr>
+        <w:tab/>
       </w:r>
     </w:p>
     <w:p>
@@ -3800,6 +3802,12 @@
         <w:rPr>
           <w:rFonts w:ascii="Times New Roman" w:hAnsi="Times New Roman" w:cs="Times New Roman"/>
         </w:rPr>
+        <w:t xml:space="preserve">  </w:t>
+      </w:r>
+      <w:r>
+        <w:rPr>
+          <w:rFonts w:ascii="Times New Roman" w:hAnsi="Times New Roman" w:cs="Times New Roman"/>
+        </w:rPr>
         <w:t>SELECT</w:t>
       </w:r>
     </w:p>
@@ -3813,192 +3821,111 @@
         <w:rPr>
           <w:rFonts w:ascii="Times New Roman" w:hAnsi="Times New Roman" w:cs="Times New Roman"/>
         </w:rPr>
-        <w:t xml:space="preserve">  </w:t>
+        <w:t xml:space="preserve">    to_</w:t>
       </w:r>
       <w:proofErr w:type="gramStart"/>
       <w:r>
         <w:rPr>
           <w:rFonts w:ascii="Times New Roman" w:hAnsi="Times New Roman" w:cs="Times New Roman"/>
         </w:rPr>
-        <w:t>concat(</w:t>
+        <w:t>char(</w:t>
       </w:r>
       <w:proofErr w:type="gramEnd"/>
       <w:r>
         <w:rPr>
           <w:rFonts w:ascii="Times New Roman" w:hAnsi="Times New Roman" w:cs="Times New Roman"/>
         </w:rPr>
-        <w:t>to_char(sysdate, 'yyyyMMdd'),(</w:t>
-      </w:r>
-    </w:p>
-    <w:p>
-      <w:pPr>
-        <w:rPr>
-          <w:rFonts w:ascii="Times New Roman" w:hAnsi="Times New Roman" w:cs="Times New Roman"/>
-        </w:rPr>
-      </w:pPr>
-      <w:r>
-        <w:rPr>
-          <w:rFonts w:ascii="Times New Roman" w:hAnsi="Times New Roman" w:cs="Times New Roman"/>
-        </w:rPr>
-        <w:t xml:space="preserve">      SELECT</w:t>
-      </w:r>
-    </w:p>
-    <w:p>
-      <w:pPr>
-        <w:rPr>
-          <w:rFonts w:ascii="Times New Roman" w:hAnsi="Times New Roman" w:cs="Times New Roman"/>
-        </w:rPr>
-      </w:pPr>
-      <w:r>
-        <w:rPr>
-          <w:rFonts w:ascii="Times New Roman" w:hAnsi="Times New Roman" w:cs="Times New Roman"/>
-        </w:rPr>
-        <w:t xml:space="preserve">          to_char(</w:t>
+        <w:t>sysdate, 'YYYYMMDD')</w:t>
+      </w:r>
+      <w:r>
+        <w:rPr>
+          <w:rFonts w:ascii="Times New Roman" w:hAnsi="Times New Roman" w:cs="Times New Roman"/>
+        </w:rPr>
+        <w:t xml:space="preserve"> </w:t>
+      </w:r>
+      <w:r>
+        <w:rPr>
+          <w:rFonts w:ascii="Times New Roman" w:hAnsi="Times New Roman" w:cs="Times New Roman"/>
+        </w:rPr>
+        <w:t xml:space="preserve"> ||</w:t>
+      </w:r>
+      <w:r>
+        <w:rPr>
+          <w:rFonts w:ascii="Times New Roman" w:hAnsi="Times New Roman" w:cs="Times New Roman"/>
+        </w:rPr>
+        <w:t xml:space="preserve"> </w:t>
+      </w:r>
+      <w:r>
+        <w:rPr>
+          <w:rFonts w:ascii="Times New Roman" w:hAnsi="Times New Roman" w:cs="Times New Roman"/>
+        </w:rPr>
+        <w:t xml:space="preserve"> to_char(COUNT(*) + 1, 'fm0000') SEQ</w:t>
+      </w:r>
+    </w:p>
+    <w:p>
+      <w:pPr>
+        <w:rPr>
+          <w:rFonts w:ascii="Times New Roman" w:hAnsi="Times New Roman" w:cs="Times New Roman"/>
+        </w:rPr>
+      </w:pPr>
+      <w:r>
+        <w:rPr>
+          <w:rFonts w:ascii="Times New Roman" w:hAnsi="Times New Roman" w:cs="Times New Roman"/>
+        </w:rPr>
+        <w:t>FROM</w:t>
+      </w:r>
+    </w:p>
+    <w:p>
+      <w:pPr>
+        <w:rPr>
+          <w:rFonts w:ascii="Times New Roman" w:hAnsi="Times New Roman" w:cs="Times New Roman"/>
+        </w:rPr>
+      </w:pPr>
+      <w:r>
+        <w:rPr>
+          <w:rFonts w:ascii="Times New Roman" w:hAnsi="Times New Roman" w:cs="Times New Roman"/>
+        </w:rPr>
+        <w:t xml:space="preserve">    tb_ord</w:t>
+      </w:r>
+    </w:p>
+    <w:p>
+      <w:pPr>
+        <w:rPr>
+          <w:rFonts w:ascii="Times New Roman" w:hAnsi="Times New Roman" w:cs="Times New Roman"/>
+        </w:rPr>
+      </w:pPr>
+      <w:r>
+        <w:rPr>
+          <w:rFonts w:ascii="Times New Roman" w:hAnsi="Times New Roman" w:cs="Times New Roman"/>
+        </w:rPr>
+        <w:t>WHERE</w:t>
+      </w:r>
+    </w:p>
+    <w:p>
+      <w:pPr>
+        <w:rPr>
+          <w:rFonts w:ascii="Times New Roman" w:hAnsi="Times New Roman" w:cs="Times New Roman"/>
+        </w:rPr>
+      </w:pPr>
+      <w:r>
+        <w:rPr>
+          <w:rFonts w:ascii="Times New Roman" w:hAnsi="Times New Roman" w:cs="Times New Roman"/>
+        </w:rPr>
+        <w:t xml:space="preserve">    ord_dttm LIKE to_</w:t>
       </w:r>
       <w:proofErr w:type="gramStart"/>
       <w:r>
         <w:rPr>
           <w:rFonts w:ascii="Times New Roman" w:hAnsi="Times New Roman" w:cs="Times New Roman"/>
         </w:rPr>
-        <w:t>COUNT(</w:t>
+        <w:t>char(</w:t>
       </w:r>
       <w:proofErr w:type="gramEnd"/>
       <w:r>
         <w:rPr>
           <w:rFonts w:ascii="Times New Roman" w:hAnsi="Times New Roman" w:cs="Times New Roman"/>
         </w:rPr>
-        <w:t>*) + 1, 'fm0000')</w:t>
-      </w:r>
-    </w:p>
-    <w:p>
-      <w:pPr>
-        <w:rPr>
-          <w:rFonts w:ascii="Times New Roman" w:hAnsi="Times New Roman" w:cs="Times New Roman"/>
-        </w:rPr>
-      </w:pPr>
-      <w:r>
-        <w:rPr>
-          <w:rFonts w:ascii="Times New Roman" w:hAnsi="Times New Roman" w:cs="Times New Roman"/>
-        </w:rPr>
-        <w:t xml:space="preserve">      FROM</w:t>
-      </w:r>
-    </w:p>
-    <w:p>
-      <w:pPr>
-        <w:rPr>
-          <w:rFonts w:ascii="Times New Roman" w:hAnsi="Times New Roman" w:cs="Times New Roman"/>
-        </w:rPr>
-      </w:pPr>
-      <w:r>
-        <w:rPr>
-          <w:rFonts w:ascii="Times New Roman" w:hAnsi="Times New Roman" w:cs="Times New Roman"/>
-        </w:rPr>
-        <w:t xml:space="preserve">          tb_ord</w:t>
-      </w:r>
-    </w:p>
-    <w:p>
-      <w:pPr>
-        <w:rPr>
-          <w:rFonts w:ascii="Times New Roman" w:hAnsi="Times New Roman" w:cs="Times New Roman"/>
-        </w:rPr>
-      </w:pPr>
-      <w:r>
-        <w:rPr>
-          <w:rFonts w:ascii="Times New Roman" w:hAnsi="Times New Roman" w:cs="Times New Roman"/>
-        </w:rPr>
-        <w:t xml:space="preserve">      WHERE</w:t>
-      </w:r>
-    </w:p>
-    <w:p>
-      <w:pPr>
-        <w:rPr>
-          <w:rFonts w:ascii="Times New Roman" w:hAnsi="Times New Roman" w:cs="Times New Roman"/>
-        </w:rPr>
-      </w:pPr>
-      <w:r>
-        <w:rPr>
-          <w:rFonts w:ascii="Times New Roman" w:hAnsi="Times New Roman" w:cs="Times New Roman"/>
-        </w:rPr>
-        <w:t xml:space="preserve">          ord_dttm LIKE </w:t>
-      </w:r>
-      <w:proofErr w:type="gramStart"/>
-      <w:r>
-        <w:rPr>
-          <w:rFonts w:ascii="Times New Roman" w:hAnsi="Times New Roman" w:cs="Times New Roman"/>
-        </w:rPr>
-        <w:t>concat(</w:t>
-      </w:r>
-      <w:proofErr w:type="gramEnd"/>
-      <w:r>
-        <w:rPr>
-          <w:rFonts w:ascii="Times New Roman" w:hAnsi="Times New Roman" w:cs="Times New Roman"/>
-        </w:rPr>
-        <w:t>to_char(sysdate, 'yyyyMMdd'), '____')</w:t>
-      </w:r>
-    </w:p>
-    <w:p>
-      <w:pPr>
-        <w:rPr>
-          <w:rFonts w:ascii="Times New Roman" w:hAnsi="Times New Roman" w:cs="Times New Roman"/>
-        </w:rPr>
-      </w:pPr>
-      <w:r>
-        <w:rPr>
-          <w:rFonts w:ascii="Times New Roman" w:hAnsi="Times New Roman" w:cs="Times New Roman"/>
-        </w:rPr>
-        <w:t xml:space="preserve">  ))</w:t>
-      </w:r>
-    </w:p>
-    <w:p>
-      <w:pPr>
-        <w:rPr>
-          <w:rFonts w:ascii="Times New Roman" w:hAnsi="Times New Roman" w:cs="Times New Roman"/>
-        </w:rPr>
-      </w:pPr>
-      <w:r>
-        <w:rPr>
-          <w:rFonts w:ascii="Times New Roman" w:hAnsi="Times New Roman" w:cs="Times New Roman"/>
-        </w:rPr>
-        <w:t>FROM</w:t>
-      </w:r>
-    </w:p>
-    <w:p>
-      <w:pPr>
-        <w:rPr>
-          <w:rFonts w:ascii="Times New Roman" w:hAnsi="Times New Roman" w:cs="Times New Roman"/>
-        </w:rPr>
-      </w:pPr>
-      <w:r>
-        <w:rPr>
-          <w:rFonts w:ascii="Times New Roman" w:hAnsi="Times New Roman" w:cs="Times New Roman"/>
-        </w:rPr>
-        <w:t xml:space="preserve">  tb_ord</w:t>
-      </w:r>
-    </w:p>
-    <w:p>
-      <w:pPr>
-        <w:rPr>
-          <w:rFonts w:ascii="Times New Roman" w:hAnsi="Times New Roman" w:cs="Times New Roman"/>
-        </w:rPr>
-      </w:pPr>
-      <w:r>
-        <w:rPr>
-          <w:rFonts w:ascii="Times New Roman" w:hAnsi="Times New Roman" w:cs="Times New Roman"/>
-        </w:rPr>
-        <w:t>WHERE</w:t>
-      </w:r>
-    </w:p>
-    <w:p>
-      <w:pPr>
-        <w:rPr>
-          <w:rFonts w:ascii="Times New Roman" w:hAnsi="Times New Roman" w:cs="Times New Roman"/>
-        </w:rPr>
-      </w:pPr>
-      <w:r>
-        <w:rPr>
-          <w:rFonts w:ascii="Times New Roman" w:hAnsi="Times New Roman" w:cs="Times New Roman"/>
-        </w:rPr>
-        <w:t xml:space="preserve">  ROWNUM = 1</w:t>
+        <w:t>sysdate, 'yyyyMMdd%');</w:t>
       </w:r>
     </w:p>
     <w:p>
@@ -4216,101 +4143,294 @@
           <w:rFonts w:ascii="Times New Roman" w:hAnsi="Times New Roman" w:cs="Times New Roman"/>
           <w:bCs/>
         </w:rPr>
+        <w:t>SELECT</w:t>
+      </w:r>
+    </w:p>
+    <w:p>
+      <w:pPr>
+        <w:rPr>
+          <w:rFonts w:ascii="Times New Roman" w:hAnsi="Times New Roman" w:cs="Times New Roman"/>
+          <w:bCs/>
+        </w:rPr>
+      </w:pPr>
+      <w:r>
+        <w:rPr>
+          <w:rFonts w:ascii="Times New Roman" w:hAnsi="Times New Roman" w:cs="Times New Roman"/>
+          <w:bCs/>
+        </w:rPr>
+        <w:t xml:space="preserve">    cust_grp_id</w:t>
+      </w:r>
+    </w:p>
+    <w:p>
+      <w:pPr>
+        <w:rPr>
+          <w:rFonts w:ascii="Times New Roman" w:hAnsi="Times New Roman" w:cs="Times New Roman"/>
+          <w:bCs/>
+        </w:rPr>
+      </w:pPr>
+      <w:r>
+        <w:rPr>
+          <w:rFonts w:ascii="Times New Roman" w:hAnsi="Times New Roman" w:cs="Times New Roman"/>
+          <w:bCs/>
+        </w:rPr>
+        <w:t>FROM</w:t>
+      </w:r>
+    </w:p>
+    <w:p>
+      <w:pPr>
+        <w:rPr>
+          <w:rFonts w:ascii="Times New Roman" w:hAnsi="Times New Roman" w:cs="Times New Roman"/>
+          <w:bCs/>
+        </w:rPr>
+      </w:pPr>
+      <w:r>
+        <w:rPr>
+          <w:rFonts w:ascii="Times New Roman" w:hAnsi="Times New Roman" w:cs="Times New Roman"/>
+          <w:bCs/>
+        </w:rPr>
+        <w:t xml:space="preserve">    (</w:t>
+      </w:r>
+    </w:p>
+    <w:p>
+      <w:pPr>
+        <w:rPr>
+          <w:rFonts w:ascii="Times New Roman" w:hAnsi="Times New Roman" w:cs="Times New Roman"/>
+          <w:bCs/>
+        </w:rPr>
+      </w:pPr>
+      <w:r>
+        <w:rPr>
+          <w:rFonts w:ascii="Times New Roman" w:hAnsi="Times New Roman" w:cs="Times New Roman"/>
+          <w:bCs/>
+        </w:rPr>
+        <w:t xml:space="preserve">        SELECT</w:t>
+      </w:r>
+    </w:p>
+    <w:p>
+      <w:pPr>
+        <w:rPr>
+          <w:rFonts w:ascii="Times New Roman" w:hAnsi="Times New Roman" w:cs="Times New Roman"/>
+          <w:bCs/>
+        </w:rPr>
+      </w:pPr>
+      <w:r>
+        <w:rPr>
+          <w:rFonts w:ascii="Times New Roman" w:hAnsi="Times New Roman" w:cs="Times New Roman"/>
+          <w:bCs/>
+        </w:rPr>
+        <w:t xml:space="preserve">            cust_grp_id,</w:t>
+      </w:r>
+    </w:p>
+    <w:p>
+      <w:pPr>
+        <w:rPr>
+          <w:rFonts w:ascii="Times New Roman" w:hAnsi="Times New Roman" w:cs="Times New Roman"/>
+          <w:bCs/>
+        </w:rPr>
+      </w:pPr>
+      <w:r>
+        <w:rPr>
+          <w:rFonts w:ascii="Times New Roman" w:hAnsi="Times New Roman" w:cs="Times New Roman"/>
+          <w:bCs/>
+        </w:rPr>
+        <w:t xml:space="preserve">            </w:t>
+      </w:r>
+      <w:proofErr w:type="gramStart"/>
+      <w:r>
+        <w:rPr>
+          <w:rFonts w:ascii="Times New Roman" w:hAnsi="Times New Roman" w:cs="Times New Roman"/>
+          <w:bCs/>
+        </w:rPr>
+        <w:t>COUNT(</w:t>
+      </w:r>
+      <w:proofErr w:type="gramEnd"/>
+      <w:r>
+        <w:rPr>
+          <w:rFonts w:ascii="Times New Roman" w:hAnsi="Times New Roman" w:cs="Times New Roman"/>
+          <w:bCs/>
+        </w:rPr>
+        <w:t>*)</w:t>
+      </w:r>
+      <w:r>
+        <w:rPr>
+          <w:rFonts w:ascii="Times New Roman" w:hAnsi="Times New Roman" w:cs="Times New Roman"/>
+          <w:bCs/>
+        </w:rPr>
+        <w:t xml:space="preserve"> </w:t>
+      </w:r>
+      <w:r>
+        <w:rPr>
+          <w:rFonts w:ascii="Times New Roman" w:hAnsi="Times New Roman" w:cs="Times New Roman"/>
+          <w:bCs/>
+        </w:rPr>
+        <w:t>OVER(PARTITION BY cust_grp_id) volumn,</w:t>
+      </w:r>
+    </w:p>
+    <w:p>
+      <w:pPr>
+        <w:rPr>
+          <w:rFonts w:ascii="Times New Roman" w:hAnsi="Times New Roman" w:cs="Times New Roman"/>
+          <w:bCs/>
+        </w:rPr>
+      </w:pPr>
+      <w:r>
+        <w:rPr>
+          <w:rFonts w:ascii="Times New Roman" w:hAnsi="Times New Roman" w:cs="Times New Roman"/>
+          <w:bCs/>
+        </w:rPr>
         <w:lastRenderedPageBreak/>
-        <w:t>select distinct(CUST_GRP_ID)</w:t>
-      </w:r>
-    </w:p>
-    <w:p>
-      <w:pPr>
-        <w:rPr>
-          <w:rFonts w:ascii="Times New Roman" w:hAnsi="Times New Roman" w:cs="Times New Roman"/>
-          <w:bCs/>
-        </w:rPr>
-      </w:pPr>
-      <w:r>
-        <w:rPr>
-          <w:rFonts w:ascii="Times New Roman" w:hAnsi="Times New Roman" w:cs="Times New Roman"/>
-          <w:bCs/>
-        </w:rPr>
-        <w:t>from mdm_customer</w:t>
-      </w:r>
-    </w:p>
-    <w:p>
-      <w:pPr>
-        <w:rPr>
-          <w:rFonts w:ascii="Times New Roman" w:hAnsi="Times New Roman" w:cs="Times New Roman"/>
-          <w:bCs/>
-        </w:rPr>
-      </w:pPr>
-      <w:r>
-        <w:rPr>
-          <w:rFonts w:ascii="Times New Roman" w:hAnsi="Times New Roman" w:cs="Times New Roman"/>
-          <w:bCs/>
-        </w:rPr>
-        <w:t>where CUST_GRP_ID not in (</w:t>
-      </w:r>
-    </w:p>
-    <w:p>
-      <w:pPr>
-        <w:ind w:firstLine="720"/>
-        <w:rPr>
-          <w:rFonts w:ascii="Times New Roman" w:hAnsi="Times New Roman" w:cs="Times New Roman"/>
-          <w:bCs/>
-        </w:rPr>
-      </w:pPr>
-      <w:r>
-        <w:rPr>
-          <w:rFonts w:ascii="Times New Roman" w:hAnsi="Times New Roman" w:cs="Times New Roman"/>
-          <w:bCs/>
-        </w:rPr>
-        <w:t>select CUST_GRP_ID</w:t>
-      </w:r>
-    </w:p>
-    <w:p>
-      <w:pPr>
-        <w:ind w:firstLine="720"/>
-        <w:rPr>
-          <w:rFonts w:ascii="Times New Roman" w:hAnsi="Times New Roman" w:cs="Times New Roman"/>
-          <w:bCs/>
-        </w:rPr>
-      </w:pPr>
-      <w:r>
-        <w:rPr>
-          <w:rFonts w:ascii="Times New Roman" w:hAnsi="Times New Roman" w:cs="Times New Roman"/>
-          <w:bCs/>
-        </w:rPr>
-        <w:t>from mdm_customer</w:t>
-      </w:r>
-    </w:p>
-    <w:p>
-      <w:pPr>
-        <w:ind w:firstLine="720"/>
-        <w:rPr>
-          <w:rFonts w:ascii="Times New Roman" w:hAnsi="Times New Roman" w:cs="Times New Roman"/>
-          <w:bCs/>
-        </w:rPr>
-      </w:pPr>
-      <w:r>
-        <w:rPr>
-          <w:rFonts w:ascii="Times New Roman" w:hAnsi="Times New Roman" w:cs="Times New Roman"/>
-          <w:bCs/>
-        </w:rPr>
-        <w:t>where cust_grp_hrchy_cd like 'G'</w:t>
-      </w:r>
-    </w:p>
-    <w:p>
-      <w:pPr>
-        <w:rPr>
-          <w:rFonts w:ascii="Times New Roman" w:hAnsi="Times New Roman" w:cs="Times New Roman"/>
-          <w:bCs/>
-        </w:rPr>
-      </w:pPr>
-      <w:r>
-        <w:rPr>
-          <w:rFonts w:ascii="Times New Roman" w:hAnsi="Times New Roman" w:cs="Times New Roman"/>
-          <w:bCs/>
-        </w:rPr>
-        <w:t>)</w:t>
+        <w:t xml:space="preserve">            cust_grp_hrchy_cd</w:t>
+      </w:r>
+    </w:p>
+    <w:p>
+      <w:pPr>
+        <w:rPr>
+          <w:rFonts w:ascii="Times New Roman" w:hAnsi="Times New Roman" w:cs="Times New Roman"/>
+          <w:bCs/>
+        </w:rPr>
+      </w:pPr>
+      <w:r>
+        <w:rPr>
+          <w:rFonts w:ascii="Times New Roman" w:hAnsi="Times New Roman" w:cs="Times New Roman"/>
+          <w:bCs/>
+        </w:rPr>
+        <w:t xml:space="preserve">        FROM</w:t>
+      </w:r>
+    </w:p>
+    <w:p>
+      <w:pPr>
+        <w:rPr>
+          <w:rFonts w:ascii="Times New Roman" w:hAnsi="Times New Roman" w:cs="Times New Roman"/>
+          <w:bCs/>
+        </w:rPr>
+      </w:pPr>
+      <w:r>
+        <w:rPr>
+          <w:rFonts w:ascii="Times New Roman" w:hAnsi="Times New Roman" w:cs="Times New Roman"/>
+          <w:bCs/>
+        </w:rPr>
+        <w:t xml:space="preserve">            mdm_customer</w:t>
+      </w:r>
+    </w:p>
+    <w:p>
+      <w:pPr>
+        <w:rPr>
+          <w:rFonts w:ascii="Times New Roman" w:hAnsi="Times New Roman" w:cs="Times New Roman"/>
+          <w:bCs/>
+        </w:rPr>
+      </w:pPr>
+      <w:r>
+        <w:rPr>
+          <w:rFonts w:ascii="Times New Roman" w:hAnsi="Times New Roman" w:cs="Times New Roman"/>
+          <w:bCs/>
+        </w:rPr>
+        <w:t xml:space="preserve">        GROUP BY</w:t>
+      </w:r>
+    </w:p>
+    <w:p>
+      <w:pPr>
+        <w:rPr>
+          <w:rFonts w:ascii="Times New Roman" w:hAnsi="Times New Roman" w:cs="Times New Roman"/>
+          <w:bCs/>
+        </w:rPr>
+      </w:pPr>
+      <w:r>
+        <w:rPr>
+          <w:rFonts w:ascii="Times New Roman" w:hAnsi="Times New Roman" w:cs="Times New Roman"/>
+          <w:bCs/>
+        </w:rPr>
+        <w:t xml:space="preserve">            cust_grp_id,</w:t>
+      </w:r>
+    </w:p>
+    <w:p>
+      <w:pPr>
+        <w:rPr>
+          <w:rFonts w:ascii="Times New Roman" w:hAnsi="Times New Roman" w:cs="Times New Roman"/>
+          <w:bCs/>
+        </w:rPr>
+      </w:pPr>
+      <w:r>
+        <w:rPr>
+          <w:rFonts w:ascii="Times New Roman" w:hAnsi="Times New Roman" w:cs="Times New Roman"/>
+          <w:bCs/>
+        </w:rPr>
+        <w:t xml:space="preserve">            cust_grp_hrchy_cd</w:t>
+      </w:r>
+    </w:p>
+    <w:p>
+      <w:pPr>
+        <w:rPr>
+          <w:rFonts w:ascii="Times New Roman" w:hAnsi="Times New Roman" w:cs="Times New Roman"/>
+          <w:bCs/>
+        </w:rPr>
+      </w:pPr>
+      <w:r>
+        <w:rPr>
+          <w:rFonts w:ascii="Times New Roman" w:hAnsi="Times New Roman" w:cs="Times New Roman"/>
+          <w:bCs/>
+        </w:rPr>
+        <w:t xml:space="preserve">    )</w:t>
+      </w:r>
+    </w:p>
+    <w:p>
+      <w:pPr>
+        <w:rPr>
+          <w:rFonts w:ascii="Times New Roman" w:hAnsi="Times New Roman" w:cs="Times New Roman"/>
+          <w:bCs/>
+        </w:rPr>
+      </w:pPr>
+      <w:r>
+        <w:rPr>
+          <w:rFonts w:ascii="Times New Roman" w:hAnsi="Times New Roman" w:cs="Times New Roman"/>
+          <w:bCs/>
+        </w:rPr>
+        <w:t>WHERE</w:t>
+      </w:r>
+    </w:p>
+    <w:p>
+      <w:pPr>
+        <w:rPr>
+          <w:rFonts w:ascii="Times New Roman" w:hAnsi="Times New Roman" w:cs="Times New Roman"/>
+          <w:bCs/>
+        </w:rPr>
+      </w:pPr>
+      <w:r>
+        <w:rPr>
+          <w:rFonts w:ascii="Times New Roman" w:hAnsi="Times New Roman" w:cs="Times New Roman"/>
+          <w:bCs/>
+        </w:rPr>
+        <w:t xml:space="preserve">        cust_grp_hrchy_</w:t>
+      </w:r>
+      <w:proofErr w:type="gramStart"/>
+      <w:r>
+        <w:rPr>
+          <w:rFonts w:ascii="Times New Roman" w:hAnsi="Times New Roman" w:cs="Times New Roman"/>
+          <w:bCs/>
+        </w:rPr>
+        <w:t>cd !</w:t>
+      </w:r>
+      <w:proofErr w:type="gramEnd"/>
+      <w:r>
+        <w:rPr>
+          <w:rFonts w:ascii="Times New Roman" w:hAnsi="Times New Roman" w:cs="Times New Roman"/>
+          <w:bCs/>
+        </w:rPr>
+        <w:t>= 'G'</w:t>
+      </w:r>
+    </w:p>
+    <w:p>
+      <w:pPr>
+        <w:rPr>
+          <w:rFonts w:ascii="Times New Roman" w:hAnsi="Times New Roman" w:cs="Times New Roman"/>
+          <w:bCs/>
+        </w:rPr>
+      </w:pPr>
+      <w:r>
+        <w:rPr>
+          <w:rFonts w:ascii="Times New Roman" w:hAnsi="Times New Roman" w:cs="Times New Roman"/>
+          <w:bCs/>
+        </w:rPr>
+        <w:t xml:space="preserve">    AND volumn = 1;</w:t>
       </w:r>
     </w:p>
     <w:p>
@@ -4358,115 +4478,8 @@
         </w:rPr>
         <w:t>C</w:t>
       </w:r>
-    </w:p>
-    <w:p>
-      <w:pPr>
-        <w:rPr>
-          <w:rFonts w:ascii="Times New Roman" w:hAnsi="Times New Roman" w:cs="Times New Roman"/>
-          <w:bCs/>
-        </w:rPr>
-      </w:pPr>
-      <w:r>
-        <w:rPr>
-          <w:rFonts w:ascii="Times New Roman" w:hAnsi="Times New Roman" w:cs="Times New Roman"/>
-          <w:bCs/>
-        </w:rPr>
-        <w:t>select distinct(CUST_GRP_ID)</w:t>
-      </w:r>
-    </w:p>
-    <w:p>
-      <w:pPr>
-        <w:rPr>
-          <w:rFonts w:ascii="Times New Roman" w:hAnsi="Times New Roman" w:cs="Times New Roman"/>
-          <w:bCs/>
-          <w:lang w:val="vi-VN"/>
-        </w:rPr>
-      </w:pPr>
-      <w:r>
-        <w:rPr>
-          <w:rFonts w:ascii="Times New Roman" w:hAnsi="Times New Roman" w:cs="Times New Roman"/>
-          <w:bCs/>
-        </w:rPr>
-        <w:t>from mdm_customer</w:t>
-      </w:r>
-    </w:p>
-    <w:p>
-      <w:pPr>
-        <w:rPr>
-          <w:rFonts w:ascii="Times New Roman" w:hAnsi="Times New Roman" w:cs="Times New Roman"/>
-          <w:bCs/>
-        </w:rPr>
-      </w:pPr>
-      <w:r>
-        <w:rPr>
-          <w:rFonts w:ascii="Times New Roman" w:hAnsi="Times New Roman" w:cs="Times New Roman"/>
-          <w:bCs/>
-        </w:rPr>
-        <w:t>where CUST_GRP_ID not in (</w:t>
-      </w:r>
-    </w:p>
-    <w:p>
-      <w:pPr>
-        <w:ind w:firstLine="720"/>
-        <w:rPr>
-          <w:rFonts w:ascii="Times New Roman" w:hAnsi="Times New Roman" w:cs="Times New Roman"/>
-          <w:bCs/>
-        </w:rPr>
-      </w:pPr>
-      <w:r>
-        <w:rPr>
-          <w:rFonts w:ascii="Times New Roman" w:hAnsi="Times New Roman" w:cs="Times New Roman"/>
-          <w:bCs/>
-        </w:rPr>
-        <w:t>select CUST_GRP_ID</w:t>
-      </w:r>
-    </w:p>
-    <w:p>
-      <w:pPr>
-        <w:ind w:firstLine="720"/>
-        <w:rPr>
-          <w:rFonts w:ascii="Times New Roman" w:hAnsi="Times New Roman" w:cs="Times New Roman"/>
-          <w:bCs/>
-        </w:rPr>
-      </w:pPr>
-      <w:r>
-        <w:rPr>
-          <w:rFonts w:ascii="Times New Roman" w:hAnsi="Times New Roman" w:cs="Times New Roman"/>
-          <w:bCs/>
-        </w:rPr>
-        <w:t>from mdm_customer</w:t>
-      </w:r>
-    </w:p>
-    <w:p>
-      <w:pPr>
-        <w:ind w:firstLine="720"/>
-        <w:rPr>
-          <w:rFonts w:ascii="Times New Roman" w:hAnsi="Times New Roman" w:cs="Times New Roman"/>
-          <w:bCs/>
-        </w:rPr>
-      </w:pPr>
-      <w:r>
-        <w:rPr>
-          <w:rFonts w:ascii="Times New Roman" w:hAnsi="Times New Roman" w:cs="Times New Roman"/>
-          <w:bCs/>
-        </w:rPr>
-        <w:t>where cust_grp_hrchy_cd like 'C'</w:t>
-      </w:r>
-    </w:p>
-    <w:p>
-      <w:pPr>
-        <w:rPr>
-          <w:rFonts w:ascii="Times New Roman" w:hAnsi="Times New Roman" w:cs="Times New Roman"/>
-          <w:bCs/>
-        </w:rPr>
-      </w:pPr>
-      <w:r>
-        <w:rPr>
-          <w:rFonts w:ascii="Times New Roman" w:hAnsi="Times New Roman" w:cs="Times New Roman"/>
-          <w:bCs/>
-        </w:rPr>
-        <w:t>)</w:t>
-      </w:r>
+      <w:bookmarkStart w:id="0" w:name="_GoBack"/>
+      <w:bookmarkEnd w:id="0"/>
     </w:p>
     <w:p>
       <w:pPr>
@@ -4760,76 +4773,76 @@
         <w:rPr>
           <w:rFonts w:ascii="Times New Roman" w:hAnsi="Times New Roman" w:cs="Times New Roman"/>
         </w:rPr>
+        <w:t xml:space="preserve">select prod_unit_amt as MAX_AMT, prod_nm as MAX_NAME, </w:t>
+      </w:r>
+      <w:proofErr w:type="gramStart"/>
+      <w:r>
+        <w:rPr>
+          <w:rFonts w:ascii="Times New Roman" w:hAnsi="Times New Roman" w:cs="Times New Roman"/>
+        </w:rPr>
+        <w:t>a.minp</w:t>
+      </w:r>
+      <w:proofErr w:type="gramEnd"/>
+      <w:r>
+        <w:rPr>
+          <w:rFonts w:ascii="Times New Roman" w:hAnsi="Times New Roman" w:cs="Times New Roman"/>
+        </w:rPr>
+        <w:t xml:space="preserve"> as MIN_AMT, a.avgp as AVG</w:t>
+      </w:r>
+    </w:p>
+    <w:p>
+      <w:pPr>
+        <w:ind w:left="720"/>
+        <w:rPr>
+          <w:rFonts w:ascii="Times New Roman" w:hAnsi="Times New Roman" w:cs="Times New Roman"/>
+        </w:rPr>
+      </w:pPr>
+      <w:r>
+        <w:rPr>
+          <w:rFonts w:ascii="Times New Roman" w:hAnsi="Times New Roman" w:cs="Times New Roman"/>
+        </w:rPr>
+        <w:t>from tb_prod, (select max(PROD_UNIT_AMT) as MAXP, min(PROD_UNIT_AMT) as MINP, avg(PROD_UNIT_AMT) as AVGP from tb_prod) A</w:t>
+      </w:r>
+    </w:p>
+    <w:p>
+      <w:pPr>
+        <w:ind w:left="720"/>
+        <w:rPr>
+          <w:rFonts w:ascii="Times New Roman" w:hAnsi="Times New Roman" w:cs="Times New Roman"/>
+        </w:rPr>
+      </w:pPr>
+      <w:r>
+        <w:rPr>
+          <w:rFonts w:ascii="Times New Roman" w:hAnsi="Times New Roman" w:cs="Times New Roman"/>
+        </w:rPr>
+        <w:t>where prod_unit_amt = (select max(PROD_UNIT_AMT) from tb_prod) and tb_</w:t>
+      </w:r>
+      <w:proofErr w:type="gramStart"/>
+      <w:r>
+        <w:rPr>
+          <w:rFonts w:ascii="Times New Roman" w:hAnsi="Times New Roman" w:cs="Times New Roman"/>
+        </w:rPr>
+        <w:t>prod.prod</w:t>
+      </w:r>
+      <w:proofErr w:type="gramEnd"/>
+      <w:r>
+        <w:rPr>
+          <w:rFonts w:ascii="Times New Roman" w:hAnsi="Times New Roman" w:cs="Times New Roman"/>
+        </w:rPr>
+        <w:t>_unit_amt = a.maxp;</w:t>
+      </w:r>
+    </w:p>
+    <w:p>
+      <w:pPr>
+        <w:rPr>
+          <w:rFonts w:ascii="Times New Roman" w:hAnsi="Times New Roman" w:cs="Times New Roman"/>
+        </w:rPr>
+      </w:pPr>
+      <w:r>
+        <w:rPr>
+          <w:rFonts w:ascii="Times New Roman" w:hAnsi="Times New Roman" w:cs="Times New Roman"/>
+        </w:rPr>
         <w:lastRenderedPageBreak/>
-        <w:t xml:space="preserve">select prod_unit_amt as MAX_AMT, prod_nm as MAX_NAME, </w:t>
-      </w:r>
-      <w:proofErr w:type="gramStart"/>
-      <w:r>
-        <w:rPr>
-          <w:rFonts w:ascii="Times New Roman" w:hAnsi="Times New Roman" w:cs="Times New Roman"/>
-        </w:rPr>
-        <w:t>a.minp</w:t>
-      </w:r>
-      <w:proofErr w:type="gramEnd"/>
-      <w:r>
-        <w:rPr>
-          <w:rFonts w:ascii="Times New Roman" w:hAnsi="Times New Roman" w:cs="Times New Roman"/>
-        </w:rPr>
-        <w:t xml:space="preserve"> as MIN_AMT, a.avgp as AVG</w:t>
-      </w:r>
-    </w:p>
-    <w:p>
-      <w:pPr>
-        <w:ind w:left="720"/>
-        <w:rPr>
-          <w:rFonts w:ascii="Times New Roman" w:hAnsi="Times New Roman" w:cs="Times New Roman"/>
-        </w:rPr>
-      </w:pPr>
-      <w:r>
-        <w:rPr>
-          <w:rFonts w:ascii="Times New Roman" w:hAnsi="Times New Roman" w:cs="Times New Roman"/>
-        </w:rPr>
-        <w:t>from tb_prod, (select max(PROD_UNIT_AMT) as MAXP, min(PROD_UNIT_AMT) as MINP, avg(PROD_UNIT_AMT) as AVGP from tb_prod) A</w:t>
-      </w:r>
-    </w:p>
-    <w:p>
-      <w:pPr>
-        <w:ind w:left="720"/>
-        <w:rPr>
-          <w:rFonts w:ascii="Times New Roman" w:hAnsi="Times New Roman" w:cs="Times New Roman"/>
-        </w:rPr>
-      </w:pPr>
-      <w:r>
-        <w:rPr>
-          <w:rFonts w:ascii="Times New Roman" w:hAnsi="Times New Roman" w:cs="Times New Roman"/>
-        </w:rPr>
-        <w:t>where prod_unit_amt = (select max(PROD_UNIT_AMT) from tb_prod) and tb_</w:t>
-      </w:r>
-      <w:proofErr w:type="gramStart"/>
-      <w:r>
-        <w:rPr>
-          <w:rFonts w:ascii="Times New Roman" w:hAnsi="Times New Roman" w:cs="Times New Roman"/>
-        </w:rPr>
-        <w:t>prod.prod</w:t>
-      </w:r>
-      <w:proofErr w:type="gramEnd"/>
-      <w:r>
-        <w:rPr>
-          <w:rFonts w:ascii="Times New Roman" w:hAnsi="Times New Roman" w:cs="Times New Roman"/>
-        </w:rPr>
-        <w:t>_unit_amt = a.maxp;</w:t>
-      </w:r>
-    </w:p>
-    <w:p>
-      <w:pPr>
-        <w:rPr>
-          <w:rFonts w:ascii="Times New Roman" w:hAnsi="Times New Roman" w:cs="Times New Roman"/>
-        </w:rPr>
-      </w:pPr>
-      <w:r>
-        <w:rPr>
-          <w:rFonts w:ascii="Times New Roman" w:hAnsi="Times New Roman" w:cs="Times New Roman"/>
-        </w:rPr>
         <w:t>Kết quả phải ra đc như sau:</w:t>
       </w:r>
     </w:p>
@@ -5107,86 +5120,86 @@
         <w:rPr>
           <w:rFonts w:ascii="Times New Roman" w:hAnsi="Times New Roman" w:cs="Times New Roman"/>
         </w:rPr>
+        <w:t>SELECT</w:t>
+      </w:r>
+    </w:p>
+    <w:p>
+      <w:pPr>
+        <w:rPr>
+          <w:rFonts w:ascii="Times New Roman" w:hAnsi="Times New Roman" w:cs="Times New Roman"/>
+        </w:rPr>
+      </w:pPr>
+      <w:r>
+        <w:rPr>
+          <w:rFonts w:ascii="Times New Roman" w:hAnsi="Times New Roman" w:cs="Times New Roman"/>
+        </w:rPr>
+        <w:t xml:space="preserve">    </w:t>
+      </w:r>
+      <w:proofErr w:type="gramStart"/>
+      <w:r>
+        <w:rPr>
+          <w:rFonts w:ascii="Times New Roman" w:hAnsi="Times New Roman" w:cs="Times New Roman"/>
+        </w:rPr>
+        <w:t>p.cust</w:t>
+      </w:r>
+      <w:proofErr w:type="gramEnd"/>
+      <w:r>
+        <w:rPr>
+          <w:rFonts w:ascii="Times New Roman" w:hAnsi="Times New Roman" w:cs="Times New Roman"/>
+        </w:rPr>
+        <w:t>_no,</w:t>
+      </w:r>
+    </w:p>
+    <w:p>
+      <w:pPr>
+        <w:rPr>
+          <w:rFonts w:ascii="Times New Roman" w:hAnsi="Times New Roman" w:cs="Times New Roman"/>
+        </w:rPr>
+      </w:pPr>
+      <w:r>
+        <w:rPr>
+          <w:rFonts w:ascii="Times New Roman" w:hAnsi="Times New Roman" w:cs="Times New Roman"/>
+        </w:rPr>
+        <w:t xml:space="preserve">    p. maxdate,</w:t>
+      </w:r>
+    </w:p>
+    <w:p>
+      <w:pPr>
+        <w:rPr>
+          <w:rFonts w:ascii="Times New Roman" w:hAnsi="Times New Roman" w:cs="Times New Roman"/>
+        </w:rPr>
+      </w:pPr>
+      <w:r>
+        <w:rPr>
+          <w:rFonts w:ascii="Times New Roman" w:hAnsi="Times New Roman" w:cs="Times New Roman"/>
+        </w:rPr>
+        <w:t xml:space="preserve">    ord.ord_no,</w:t>
+      </w:r>
+    </w:p>
+    <w:p>
+      <w:pPr>
+        <w:rPr>
+          <w:rFonts w:ascii="Times New Roman" w:hAnsi="Times New Roman" w:cs="Times New Roman"/>
+        </w:rPr>
+      </w:pPr>
+      <w:r>
+        <w:rPr>
+          <w:rFonts w:ascii="Times New Roman" w:hAnsi="Times New Roman" w:cs="Times New Roman"/>
+        </w:rPr>
+        <w:t xml:space="preserve">    ord.ord_dttm,</w:t>
+      </w:r>
+    </w:p>
+    <w:p>
+      <w:pPr>
+        <w:rPr>
+          <w:rFonts w:ascii="Times New Roman" w:hAnsi="Times New Roman" w:cs="Times New Roman"/>
+        </w:rPr>
+      </w:pPr>
+      <w:r>
+        <w:rPr>
+          <w:rFonts w:ascii="Times New Roman" w:hAnsi="Times New Roman" w:cs="Times New Roman"/>
+        </w:rPr>
         <w:lastRenderedPageBreak/>
-        <w:t>SELECT</w:t>
-      </w:r>
-    </w:p>
-    <w:p>
-      <w:pPr>
-        <w:rPr>
-          <w:rFonts w:ascii="Times New Roman" w:hAnsi="Times New Roman" w:cs="Times New Roman"/>
-        </w:rPr>
-      </w:pPr>
-      <w:r>
-        <w:rPr>
-          <w:rFonts w:ascii="Times New Roman" w:hAnsi="Times New Roman" w:cs="Times New Roman"/>
-        </w:rPr>
-        <w:t xml:space="preserve">    </w:t>
-      </w:r>
-      <w:proofErr w:type="gramStart"/>
-      <w:r>
-        <w:rPr>
-          <w:rFonts w:ascii="Times New Roman" w:hAnsi="Times New Roman" w:cs="Times New Roman"/>
-        </w:rPr>
-        <w:t>p.cust</w:t>
-      </w:r>
-      <w:proofErr w:type="gramEnd"/>
-      <w:r>
-        <w:rPr>
-          <w:rFonts w:ascii="Times New Roman" w:hAnsi="Times New Roman" w:cs="Times New Roman"/>
-        </w:rPr>
-        <w:t>_no,</w:t>
-      </w:r>
-    </w:p>
-    <w:p>
-      <w:pPr>
-        <w:rPr>
-          <w:rFonts w:ascii="Times New Roman" w:hAnsi="Times New Roman" w:cs="Times New Roman"/>
-        </w:rPr>
-      </w:pPr>
-      <w:r>
-        <w:rPr>
-          <w:rFonts w:ascii="Times New Roman" w:hAnsi="Times New Roman" w:cs="Times New Roman"/>
-        </w:rPr>
-        <w:t xml:space="preserve">    p. maxdate,</w:t>
-      </w:r>
-    </w:p>
-    <w:p>
-      <w:pPr>
-        <w:rPr>
-          <w:rFonts w:ascii="Times New Roman" w:hAnsi="Times New Roman" w:cs="Times New Roman"/>
-        </w:rPr>
-      </w:pPr>
-      <w:r>
-        <w:rPr>
-          <w:rFonts w:ascii="Times New Roman" w:hAnsi="Times New Roman" w:cs="Times New Roman"/>
-        </w:rPr>
-        <w:t xml:space="preserve">    ord.ord_no,</w:t>
-      </w:r>
-    </w:p>
-    <w:p>
-      <w:pPr>
-        <w:rPr>
-          <w:rFonts w:ascii="Times New Roman" w:hAnsi="Times New Roman" w:cs="Times New Roman"/>
-        </w:rPr>
-      </w:pPr>
-      <w:r>
-        <w:rPr>
-          <w:rFonts w:ascii="Times New Roman" w:hAnsi="Times New Roman" w:cs="Times New Roman"/>
-        </w:rPr>
-        <w:t xml:space="preserve">    ord.ord_dttm,</w:t>
-      </w:r>
-    </w:p>
-    <w:p>
-      <w:pPr>
-        <w:rPr>
-          <w:rFonts w:ascii="Times New Roman" w:hAnsi="Times New Roman" w:cs="Times New Roman"/>
-        </w:rPr>
-      </w:pPr>
-      <w:r>
-        <w:rPr>
-          <w:rFonts w:ascii="Times New Roman" w:hAnsi="Times New Roman" w:cs="Times New Roman"/>
-        </w:rPr>
         <w:t xml:space="preserve">    ord.pro_cd</w:t>
       </w:r>
     </w:p>
@@ -6926,10 +6939,7 @@
         <w:t xml:space="preserve">    ) doo</w:t>
       </w:r>
     </w:p>
-    <w:p>
-      <w:bookmarkStart w:id="0" w:name="_GoBack"/>
-      <w:bookmarkEnd w:id="0"/>
-    </w:p>
+    <w:p/>
     <w:sectPr>
       <w:pgSz w:w="12240" w:h="15840"/>
       <w:pgMar w:top="1440" w:right="1440" w:bottom="1440" w:left="1440" w:header="720" w:footer="720" w:gutter="0"/>

</xml_diff>

<commit_message>
update code practice 3 and sql
</commit_message>
<xml_diff>
--- a/SQL-practice.docx
+++ b/SQL-practice.docx
@@ -27,7 +27,7 @@
           <w:noProof/>
         </w:rPr>
         <w:drawing>
-          <wp:inline distT="0" distB="0" distL="0" distR="0" wp14:anchorId="1E50A664" wp14:editId="170C0D51">
+          <wp:inline distT="0" distB="0" distL="0" distR="0" wp14:anchorId="20CE95DD" wp14:editId="30580964">
             <wp:extent cx="5608806" cy="3010161"/>
             <wp:effectExtent l="0" t="0" r="0" b="0"/>
             <wp:docPr id="1" name="Picture 1"/>
@@ -1502,21 +1502,7 @@
         <w:rPr>
           <w:rFonts w:ascii="Times New Roman" w:hAnsi="Times New Roman" w:cs="Times New Roman"/>
         </w:rPr>
-        <w:t xml:space="preserve">WHERE </w:t>
-      </w:r>
-      <w:proofErr w:type="gramStart"/>
-      <w:r>
-        <w:rPr>
-          <w:rFonts w:ascii="Times New Roman" w:hAnsi="Times New Roman" w:cs="Times New Roman"/>
-        </w:rPr>
-        <w:t>A.CUST</w:t>
-      </w:r>
-      <w:proofErr w:type="gramEnd"/>
-      <w:r>
-        <w:rPr>
-          <w:rFonts w:ascii="Times New Roman" w:hAnsi="Times New Roman" w:cs="Times New Roman"/>
-        </w:rPr>
-        <w:t>_LGL_ENG_NM LIKE ‘%\_LOGISTICS%’ ESCAPE ‘\’</w:t>
+        <w:t>WHERE A.CUST_LGL_ENG_NM LIKE ‘%\_LOGISTICS%’ ESCAPE ‘\’</w:t>
       </w:r>
     </w:p>
     <w:p>
@@ -1530,21 +1516,7 @@
         <w:rPr>
           <w:rFonts w:ascii="Times New Roman" w:hAnsi="Times New Roman" w:cs="Times New Roman"/>
         </w:rPr>
-        <w:t xml:space="preserve">ORDER BY </w:t>
-      </w:r>
-      <w:proofErr w:type="gramStart"/>
-      <w:r>
-        <w:rPr>
-          <w:rFonts w:ascii="Times New Roman" w:hAnsi="Times New Roman" w:cs="Times New Roman"/>
-        </w:rPr>
-        <w:t>A.CUST</w:t>
-      </w:r>
-      <w:proofErr w:type="gramEnd"/>
-      <w:r>
-        <w:rPr>
-          <w:rFonts w:ascii="Times New Roman" w:hAnsi="Times New Roman" w:cs="Times New Roman"/>
-        </w:rPr>
-        <w:t>_LOCL_LANG_NM NULLS FIRST</w:t>
+        <w:t>ORDER BY A.CUST_LOCL_LANG_NM NULLS FIRST</w:t>
       </w:r>
     </w:p>
     <w:p>
@@ -1576,27 +1548,13 @@
         <w:rPr>
           <w:bCs/>
         </w:rPr>
-        <w:t xml:space="preserve"> </w:t>
-      </w:r>
-      <w:proofErr w:type="gramStart"/>
+        <w:t xml:space="preserve"> chuỗi </w:t>
+      </w:r>
       <w:r>
         <w:rPr>
           <w:bCs/>
         </w:rPr>
-        <w:t xml:space="preserve">chuỗi </w:t>
-      </w:r>
-      <w:r>
-        <w:rPr>
-          <w:bCs/>
-        </w:rPr>
-        <w:t xml:space="preserve"> ‘</w:t>
-      </w:r>
-      <w:proofErr w:type="gramEnd"/>
-      <w:r>
-        <w:rPr>
-          <w:bCs/>
-        </w:rPr>
-        <w:t>_LOGISTICS’ sắp xếp kết quả theo cột CUST_LOCL_LANG_NM nếu có giá trị null thì đưa lên đầu tiên</w:t>
+        <w:t xml:space="preserve"> ‘_LOGISTICS’ sắp xếp kết quả theo cột CUST_LOCL_LANG_NM nếu có giá trị null thì đưa lên đầu tiên</w:t>
       </w:r>
     </w:p>
     <w:p>
@@ -1830,7 +1788,7 @@
         </w:rPr>
         <w:lastRenderedPageBreak/>
         <w:drawing>
-          <wp:inline distT="0" distB="0" distL="0" distR="0" wp14:anchorId="44679EBD" wp14:editId="564188FB">
+          <wp:inline distT="0" distB="0" distL="0" distR="0" wp14:anchorId="3C6D0D75" wp14:editId="3EAA09F6">
             <wp:extent cx="3288323" cy="2047991"/>
             <wp:effectExtent l="0" t="0" r="7620" b="0"/>
             <wp:docPr id="9" name="Picture 9"/>
@@ -1876,42 +1834,20 @@
         <w:rPr>
           <w:rFonts w:ascii="Times New Roman" w:hAnsi="Times New Roman" w:cs="Times New Roman"/>
         </w:rPr>
-        <w:t xml:space="preserve">A) Giải thích ý nghĩa </w:t>
-      </w:r>
-      <w:proofErr w:type="gramStart"/>
-      <w:r>
-        <w:rPr>
-          <w:rFonts w:ascii="Times New Roman" w:hAnsi="Times New Roman" w:cs="Times New Roman"/>
-        </w:rPr>
-        <w:t>COUNT(</w:t>
-      </w:r>
-      <w:proofErr w:type="gramEnd"/>
-      <w:r>
-        <w:rPr>
-          <w:rFonts w:ascii="Times New Roman" w:hAnsi="Times New Roman" w:cs="Times New Roman"/>
-        </w:rPr>
-        <w:t>*), COUNT(1), COUNT(CUST_LOCL_LANG_NM)</w:t>
-      </w:r>
-    </w:p>
-    <w:p>
-      <w:pPr>
-        <w:rPr>
-          <w:rFonts w:ascii="Times New Roman" w:hAnsi="Times New Roman" w:cs="Times New Roman"/>
-        </w:rPr>
-      </w:pPr>
-      <w:proofErr w:type="gramStart"/>
-      <w:r>
-        <w:rPr>
-          <w:rFonts w:ascii="Times New Roman" w:hAnsi="Times New Roman" w:cs="Times New Roman"/>
-        </w:rPr>
-        <w:t>Count(</w:t>
-      </w:r>
-      <w:proofErr w:type="gramEnd"/>
-      <w:r>
-        <w:rPr>
-          <w:rFonts w:ascii="Times New Roman" w:hAnsi="Times New Roman" w:cs="Times New Roman"/>
-        </w:rPr>
-        <w:t>*): đếm tổng số hàng trong bảng, bao gồm các giá trị null</w:t>
+        <w:t>A) Giải thích ý nghĩa COUNT(*), COUNT(1), COUNT(CUST_LOCL_LANG_NM)</w:t>
+      </w:r>
+    </w:p>
+    <w:p>
+      <w:pPr>
+        <w:rPr>
+          <w:rFonts w:ascii="Times New Roman" w:hAnsi="Times New Roman" w:cs="Times New Roman"/>
+        </w:rPr>
+      </w:pPr>
+      <w:r>
+        <w:rPr>
+          <w:rFonts w:ascii="Times New Roman" w:hAnsi="Times New Roman" w:cs="Times New Roman"/>
+        </w:rPr>
+        <w:t>Count(*): đếm tổng số hàng trong bảng, bao gồm các giá trị null</w:t>
       </w:r>
     </w:p>
     <w:p>
@@ -1920,19 +1856,11 @@
           <w:rFonts w:ascii="Cambria" w:hAnsi="Cambria" w:cs="Times New Roman"/>
         </w:rPr>
       </w:pPr>
-      <w:proofErr w:type="gramStart"/>
-      <w:r>
-        <w:rPr>
-          <w:rFonts w:ascii="Times New Roman" w:hAnsi="Times New Roman" w:cs="Times New Roman"/>
-        </w:rPr>
-        <w:t>Count(</w:t>
-      </w:r>
-      <w:proofErr w:type="gramEnd"/>
-      <w:r>
-        <w:rPr>
-          <w:rFonts w:ascii="Times New Roman" w:hAnsi="Times New Roman" w:cs="Times New Roman"/>
-        </w:rPr>
-        <w:t xml:space="preserve">1): </w:t>
+      <w:r>
+        <w:rPr>
+          <w:rFonts w:ascii="Times New Roman" w:hAnsi="Times New Roman" w:cs="Times New Roman"/>
+        </w:rPr>
+        <w:t xml:space="preserve">Count(1): </w:t>
       </w:r>
       <w:r>
         <w:rPr>
@@ -2212,23 +2140,7 @@
           <w:rFonts w:ascii="Times New Roman" w:hAnsi="Times New Roman" w:cs="Times New Roman"/>
           <w:bCs/>
         </w:rPr>
-        <w:t xml:space="preserve"> </w:t>
-      </w:r>
-      <w:proofErr w:type="gramStart"/>
-      <w:r>
-        <w:rPr>
-          <w:rFonts w:ascii="Times New Roman" w:hAnsi="Times New Roman" w:cs="Times New Roman"/>
-          <w:bCs/>
-        </w:rPr>
-        <w:t>vì  ờ</w:t>
-      </w:r>
-      <w:proofErr w:type="gramEnd"/>
-      <w:r>
-        <w:rPr>
-          <w:rFonts w:ascii="Times New Roman" w:hAnsi="Times New Roman" w:cs="Times New Roman"/>
-          <w:bCs/>
-        </w:rPr>
-        <w:t xml:space="preserve"> cách 1 hàm sum thực hiện trước nó sẽ tính tổng theo COL1 và bỏ qua các cột null sau đó NVL sẽ chạy 1 lần để kiểm tra nếu kq của hàm sum là null thì sẽ đc gán lại thành 0 , còn với cách  2 thì NVL sẽ chạy trước , scan 1 lần trên COL1 và thay thế các giá trị null về 0 sau đó mới dung hàm sum tính tổng dẫn đến sẽ tốn hiệu xuất hơn so với cách 1 </w:t>
+        <w:t xml:space="preserve"> vì  ờ cách 1 hàm sum thực hiện trước nó sẽ tính tổng theo COL1 và bỏ qua các cột null sau đó NVL sẽ chạy 1 lần để kiểm tra nếu kq của hàm sum là null thì sẽ đc gán lại thành 0 , còn với cách  2 thì NVL sẽ chạy trước , scan 1 lần trên COL1 và thay thế các giá trị null về 0 sau đó mới dung hàm sum tính tổng dẫn đến sẽ tốn hiệu xuất hơn so với cách 1 </w:t>
       </w:r>
     </w:p>
     <w:p>
@@ -2340,7 +2252,7 @@
       </w:tr>
       <w:tr>
         <w:trPr>
-          <w:trHeight w:val="134"/>
+          <w:trHeight w:val="458"/>
         </w:trPr>
         <w:tc>
           <w:tcPr>
@@ -2404,21 +2316,7 @@
               <w:rPr>
                 <w:rFonts w:ascii="Times New Roman" w:eastAsiaTheme="minorHAnsi" w:hAnsi="Times New Roman" w:cs="Times New Roman"/>
               </w:rPr>
-              <w:t xml:space="preserve">Ex.1] </w:t>
-            </w:r>
-            <w:proofErr w:type="gramStart"/>
-            <w:r>
-              <w:rPr>
-                <w:rFonts w:ascii="Times New Roman" w:eastAsiaTheme="minorHAnsi" w:hAnsi="Times New Roman" w:cs="Times New Roman"/>
-              </w:rPr>
-              <w:t>SUM(</w:t>
-            </w:r>
-            <w:proofErr w:type="gramEnd"/>
-            <w:r>
-              <w:rPr>
-                <w:rFonts w:ascii="Times New Roman" w:eastAsiaTheme="minorHAnsi" w:hAnsi="Times New Roman" w:cs="Times New Roman"/>
-              </w:rPr>
-              <w:t>NVL(COL1 + COL2,0))</w:t>
+              <w:t>Ex.1] SUM(NVL(COL1 + COL2,0))</w:t>
             </w:r>
           </w:p>
           <w:p>
@@ -2471,28 +2369,14 @@
           <w:rFonts w:ascii="Times New Roman" w:hAnsi="Times New Roman" w:cs="Times New Roman"/>
           <w:bCs/>
         </w:rPr>
-        <w:t xml:space="preserve"> tốt hơn. Tại cách </w:t>
+        <w:t xml:space="preserve"> </w:t>
       </w:r>
       <w:r>
         <w:rPr>
           <w:rFonts w:ascii="Times New Roman" w:hAnsi="Times New Roman" w:cs="Times New Roman"/>
           <w:bCs/>
         </w:rPr>
-        <w:t>2</w:t>
-      </w:r>
-      <w:r>
-        <w:rPr>
-          <w:rFonts w:ascii="Times New Roman" w:hAnsi="Times New Roman" w:cs="Times New Roman"/>
-          <w:bCs/>
-        </w:rPr>
-        <w:t xml:space="preserve"> chạy nhanh hơn (performance nhỏ hơn</w:t>
-      </w:r>
-      <w:r>
-        <w:rPr>
-          <w:rFonts w:ascii="Times New Roman" w:hAnsi="Times New Roman" w:cs="Times New Roman"/>
-          <w:bCs/>
-        </w:rPr>
-        <w:t>)</w:t>
+        <w:t>sẽ sai khi gặp trường hợp có record mà Col1 hoăc Col2 là NULL và cột còn lại là số đẫn đến kết quả bị sai</w:t>
       </w:r>
     </w:p>
     <w:p>
@@ -2646,21 +2530,21 @@
               <w:rPr>
                 <w:rFonts w:ascii="Times New Roman" w:eastAsiaTheme="minorHAnsi" w:hAnsi="Times New Roman" w:cs="Times New Roman"/>
               </w:rPr>
-              <w:t xml:space="preserve">SELECT </w:t>
-            </w:r>
-            <w:proofErr w:type="gramStart"/>
-            <w:r>
+              <w:t>SELECT A.CUST_NO, A.ORD_NO, A.PRO_CD, B.PROD_NM</w:t>
+            </w:r>
+          </w:p>
+          <w:p>
+            <w:pPr>
+              <w:pStyle w:val="a"/>
               <w:rPr>
                 <w:rFonts w:ascii="Times New Roman" w:eastAsiaTheme="minorHAnsi" w:hAnsi="Times New Roman" w:cs="Times New Roman"/>
               </w:rPr>
-              <w:t>A.CUST</w:t>
-            </w:r>
-            <w:proofErr w:type="gramEnd"/>
+            </w:pPr>
             <w:r>
               <w:rPr>
                 <w:rFonts w:ascii="Times New Roman" w:eastAsiaTheme="minorHAnsi" w:hAnsi="Times New Roman" w:cs="Times New Roman"/>
               </w:rPr>
-              <w:t>_NO, A.ORD_NO, A.PRO_CD, B.PROD_NM</w:t>
+              <w:t>FROM TB_ORD A,</w:t>
             </w:r>
           </w:p>
           <w:p>
@@ -2674,7 +2558,8 @@
               <w:rPr>
                 <w:rFonts w:ascii="Times New Roman" w:eastAsiaTheme="minorHAnsi" w:hAnsi="Times New Roman" w:cs="Times New Roman"/>
               </w:rPr>
-              <w:t>FROM TB_ORD A,</w:t>
+              <w:lastRenderedPageBreak/>
+              <w:t xml:space="preserve">  TB_PROD B</w:t>
             </w:r>
           </w:p>
           <w:p>
@@ -2688,7 +2573,7 @@
               <w:rPr>
                 <w:rFonts w:ascii="Times New Roman" w:eastAsiaTheme="minorHAnsi" w:hAnsi="Times New Roman" w:cs="Times New Roman"/>
               </w:rPr>
-              <w:t xml:space="preserve">  TB_PROD B</w:t>
+              <w:t>WHERE 1 = 1</w:t>
             </w:r>
           </w:p>
           <w:p>
@@ -2702,36 +2587,7 @@
               <w:rPr>
                 <w:rFonts w:ascii="Times New Roman" w:eastAsiaTheme="minorHAnsi" w:hAnsi="Times New Roman" w:cs="Times New Roman"/>
               </w:rPr>
-              <w:t>WHERE 1 = 1</w:t>
-            </w:r>
-          </w:p>
-          <w:p>
-            <w:pPr>
-              <w:pStyle w:val="a"/>
-              <w:rPr>
-                <w:rFonts w:ascii="Times New Roman" w:eastAsiaTheme="minorHAnsi" w:hAnsi="Times New Roman" w:cs="Times New Roman"/>
-              </w:rPr>
-            </w:pPr>
-            <w:r>
-              <w:rPr>
-                <w:rFonts w:ascii="Times New Roman" w:eastAsiaTheme="minorHAnsi" w:hAnsi="Times New Roman" w:cs="Times New Roman"/>
-              </w:rPr>
-              <w:lastRenderedPageBreak/>
-              <w:t xml:space="preserve">  AND A.PRO_CD = </w:t>
-            </w:r>
-            <w:proofErr w:type="gramStart"/>
-            <w:r>
-              <w:rPr>
-                <w:rFonts w:ascii="Times New Roman" w:eastAsiaTheme="minorHAnsi" w:hAnsi="Times New Roman" w:cs="Times New Roman"/>
-              </w:rPr>
-              <w:t>B.PROD</w:t>
-            </w:r>
-            <w:proofErr w:type="gramEnd"/>
-            <w:r>
-              <w:rPr>
-                <w:rFonts w:ascii="Times New Roman" w:eastAsiaTheme="minorHAnsi" w:hAnsi="Times New Roman" w:cs="Times New Roman"/>
-              </w:rPr>
-              <w:t>_CD</w:t>
+              <w:t xml:space="preserve">  AND A.PRO_CD = B.PROD_CD</w:t>
             </w:r>
           </w:p>
           <w:p>
@@ -2768,21 +2624,21 @@
                 <w:rFonts w:ascii="Times New Roman" w:eastAsiaTheme="minorHAnsi" w:hAnsi="Times New Roman" w:cs="Times New Roman"/>
               </w:rPr>
               <w:lastRenderedPageBreak/>
-              <w:t xml:space="preserve">SELECT </w:t>
-            </w:r>
-            <w:proofErr w:type="gramStart"/>
-            <w:r>
+              <w:t>SELECT A.CUST_NO, A.ORD_NO, A.PRO_CD, B.PROD_NM</w:t>
+            </w:r>
+          </w:p>
+          <w:p>
+            <w:pPr>
+              <w:pStyle w:val="a"/>
               <w:rPr>
                 <w:rFonts w:ascii="Times New Roman" w:eastAsiaTheme="minorHAnsi" w:hAnsi="Times New Roman" w:cs="Times New Roman"/>
               </w:rPr>
-              <w:t>A.CUST</w:t>
-            </w:r>
-            <w:proofErr w:type="gramEnd"/>
+            </w:pPr>
             <w:r>
               <w:rPr>
                 <w:rFonts w:ascii="Times New Roman" w:eastAsiaTheme="minorHAnsi" w:hAnsi="Times New Roman" w:cs="Times New Roman"/>
               </w:rPr>
-              <w:t>_NO, A.ORD_NO, A.PRO_CD, B.PROD_NM</w:t>
+              <w:t>FROM TB_ORD A,</w:t>
             </w:r>
           </w:p>
           <w:p>
@@ -2796,7 +2652,8 @@
               <w:rPr>
                 <w:rFonts w:ascii="Times New Roman" w:eastAsiaTheme="minorHAnsi" w:hAnsi="Times New Roman" w:cs="Times New Roman"/>
               </w:rPr>
-              <w:t>FROM TB_ORD A,</w:t>
+              <w:lastRenderedPageBreak/>
+              <w:t xml:space="preserve">  TB_PROD B</w:t>
             </w:r>
           </w:p>
           <w:p>
@@ -2810,7 +2667,7 @@
               <w:rPr>
                 <w:rFonts w:ascii="Times New Roman" w:eastAsiaTheme="minorHAnsi" w:hAnsi="Times New Roman" w:cs="Times New Roman"/>
               </w:rPr>
-              <w:t xml:space="preserve">  TB_PROD B</w:t>
+              <w:t>WHERE 1 = 1</w:t>
             </w:r>
           </w:p>
           <w:p>
@@ -2824,36 +2681,7 @@
               <w:rPr>
                 <w:rFonts w:ascii="Times New Roman" w:eastAsiaTheme="minorHAnsi" w:hAnsi="Times New Roman" w:cs="Times New Roman"/>
               </w:rPr>
-              <w:t>WHERE 1 = 1</w:t>
-            </w:r>
-          </w:p>
-          <w:p>
-            <w:pPr>
-              <w:pStyle w:val="a"/>
-              <w:rPr>
-                <w:rFonts w:ascii="Times New Roman" w:eastAsiaTheme="minorHAnsi" w:hAnsi="Times New Roman" w:cs="Times New Roman"/>
-              </w:rPr>
-            </w:pPr>
-            <w:r>
-              <w:rPr>
-                <w:rFonts w:ascii="Times New Roman" w:eastAsiaTheme="minorHAnsi" w:hAnsi="Times New Roman" w:cs="Times New Roman"/>
-              </w:rPr>
-              <w:lastRenderedPageBreak/>
-              <w:t xml:space="preserve">  AND A.PRO_CD = </w:t>
-            </w:r>
-            <w:proofErr w:type="gramStart"/>
-            <w:r>
-              <w:rPr>
-                <w:rFonts w:ascii="Times New Roman" w:eastAsiaTheme="minorHAnsi" w:hAnsi="Times New Roman" w:cs="Times New Roman"/>
-              </w:rPr>
-              <w:t>B.PROD</w:t>
-            </w:r>
-            <w:proofErr w:type="gramEnd"/>
-            <w:r>
-              <w:rPr>
-                <w:rFonts w:ascii="Times New Roman" w:eastAsiaTheme="minorHAnsi" w:hAnsi="Times New Roman" w:cs="Times New Roman"/>
-              </w:rPr>
-              <w:t>_CD</w:t>
+              <w:t xml:space="preserve">  AND A.PRO_CD = B.PROD_CD</w:t>
             </w:r>
           </w:p>
           <w:p>
@@ -2907,28 +2735,14 @@
           <w:rFonts w:ascii="Times New Roman" w:hAnsi="Times New Roman" w:cs="Times New Roman"/>
           <w:bCs/>
         </w:rPr>
-        <w:t xml:space="preserve"> tốt hơn. Tại cách </w:t>
+        <w:t xml:space="preserve"> tốt hơn</w:t>
       </w:r>
       <w:r>
         <w:rPr>
           <w:rFonts w:ascii="Times New Roman" w:hAnsi="Times New Roman" w:cs="Times New Roman"/>
           <w:bCs/>
         </w:rPr>
-        <w:t>2</w:t>
-      </w:r>
-      <w:r>
-        <w:rPr>
-          <w:rFonts w:ascii="Times New Roman" w:hAnsi="Times New Roman" w:cs="Times New Roman"/>
-          <w:bCs/>
-        </w:rPr>
-        <w:t xml:space="preserve"> chạy nhanh hơn (performance nhỏ hơn</w:t>
-      </w:r>
-      <w:r>
-        <w:rPr>
-          <w:rFonts w:ascii="Times New Roman" w:hAnsi="Times New Roman" w:cs="Times New Roman"/>
-          <w:bCs/>
-        </w:rPr>
-        <w:t>)</w:t>
+        <w:t xml:space="preserve"> trong trường hợp này vì IN chỉ phù hợp cho dữ liệu nhỏ , dữ liệu cố định , nhưng mà bên trong IN và EXISTS thì lại là 1 subquery , mà subquey thì dữ liệu có thể lớn dần theo thời gian nên cách 2 vẫn tốt hơn trong trường hợp này</w:t>
       </w:r>
     </w:p>
     <w:p>
@@ -3121,21 +2935,21 @@
               <w:rPr>
                 <w:rFonts w:ascii="Times New Roman" w:eastAsiaTheme="minorHAnsi" w:hAnsi="Times New Roman" w:cs="Times New Roman"/>
               </w:rPr>
-              <w:t xml:space="preserve">SELECT </w:t>
-            </w:r>
-            <w:proofErr w:type="gramStart"/>
-            <w:r>
+              <w:t>SELECT A.CUST_NO, A.ORD_NO, A.PRO_CD, B.PROD_NM</w:t>
+            </w:r>
+          </w:p>
+          <w:p>
+            <w:pPr>
+              <w:pStyle w:val="a"/>
               <w:rPr>
                 <w:rFonts w:ascii="Times New Roman" w:eastAsiaTheme="minorHAnsi" w:hAnsi="Times New Roman" w:cs="Times New Roman"/>
               </w:rPr>
-              <w:t>A.CUST</w:t>
-            </w:r>
-            <w:proofErr w:type="gramEnd"/>
+            </w:pPr>
             <w:r>
               <w:rPr>
                 <w:rFonts w:ascii="Times New Roman" w:eastAsiaTheme="minorHAnsi" w:hAnsi="Times New Roman" w:cs="Times New Roman"/>
               </w:rPr>
-              <w:t>_NO, A.ORD_NO, A.PRO_CD, B.PROD_NM</w:t>
+              <w:t>FROM TB_ORD A,</w:t>
             </w:r>
           </w:p>
           <w:p>
@@ -3149,7 +2963,7 @@
               <w:rPr>
                 <w:rFonts w:ascii="Times New Roman" w:eastAsiaTheme="minorHAnsi" w:hAnsi="Times New Roman" w:cs="Times New Roman"/>
               </w:rPr>
-              <w:t>FROM TB_ORD A,</w:t>
+              <w:t xml:space="preserve">  TB_PROD B</w:t>
             </w:r>
           </w:p>
           <w:p>
@@ -3163,7 +2977,7 @@
               <w:rPr>
                 <w:rFonts w:ascii="Times New Roman" w:eastAsiaTheme="minorHAnsi" w:hAnsi="Times New Roman" w:cs="Times New Roman"/>
               </w:rPr>
-              <w:t xml:space="preserve">  TB_PROD B</w:t>
+              <w:t>WHERE 1 = 1</w:t>
             </w:r>
           </w:p>
           <w:p>
@@ -3177,35 +2991,7 @@
               <w:rPr>
                 <w:rFonts w:ascii="Times New Roman" w:eastAsiaTheme="minorHAnsi" w:hAnsi="Times New Roman" w:cs="Times New Roman"/>
               </w:rPr>
-              <w:t>WHERE 1 = 1</w:t>
-            </w:r>
-          </w:p>
-          <w:p>
-            <w:pPr>
-              <w:pStyle w:val="a"/>
-              <w:rPr>
-                <w:rFonts w:ascii="Times New Roman" w:eastAsiaTheme="minorHAnsi" w:hAnsi="Times New Roman" w:cs="Times New Roman"/>
-              </w:rPr>
-            </w:pPr>
-            <w:r>
-              <w:rPr>
-                <w:rFonts w:ascii="Times New Roman" w:eastAsiaTheme="minorHAnsi" w:hAnsi="Times New Roman" w:cs="Times New Roman"/>
-              </w:rPr>
-              <w:t xml:space="preserve">  AND A.PRO_CD = </w:t>
-            </w:r>
-            <w:proofErr w:type="gramStart"/>
-            <w:r>
-              <w:rPr>
-                <w:rFonts w:ascii="Times New Roman" w:eastAsiaTheme="minorHAnsi" w:hAnsi="Times New Roman" w:cs="Times New Roman"/>
-              </w:rPr>
-              <w:t>B.PROD</w:t>
-            </w:r>
-            <w:proofErr w:type="gramEnd"/>
-            <w:r>
-              <w:rPr>
-                <w:rFonts w:ascii="Times New Roman" w:eastAsiaTheme="minorHAnsi" w:hAnsi="Times New Roman" w:cs="Times New Roman"/>
-              </w:rPr>
-              <w:t>_CD</w:t>
+              <w:t xml:space="preserve">  AND A.PRO_CD = B.PROD_CD</w:t>
             </w:r>
           </w:p>
           <w:p>
@@ -3237,47 +3023,25 @@
                 <w:rFonts w:ascii="Times New Roman" w:eastAsiaTheme="minorHAnsi" w:hAnsi="Times New Roman" w:cs="Times New Roman"/>
               </w:rPr>
             </w:pPr>
-            <w:proofErr w:type="gramStart"/>
             <w:r>
               <w:rPr>
                 <w:rFonts w:ascii="Times New Roman" w:eastAsiaTheme="minorHAnsi" w:hAnsi="Times New Roman" w:cs="Times New Roman"/>
               </w:rPr>
-              <w:t>SELECT  A</w:t>
-            </w:r>
-            <w:proofErr w:type="gramEnd"/>
-            <w:r>
+              <w:t>SELECT  A.CUST_NO, A.ORD_NO, A.PRO_CD</w:t>
+            </w:r>
+          </w:p>
+          <w:p>
+            <w:pPr>
+              <w:pStyle w:val="a"/>
               <w:rPr>
                 <w:rFonts w:ascii="Times New Roman" w:eastAsiaTheme="minorHAnsi" w:hAnsi="Times New Roman" w:cs="Times New Roman"/>
               </w:rPr>
-              <w:t>.CUST_NO, A.ORD_NO, A.PRO_CD</w:t>
-            </w:r>
-          </w:p>
-          <w:p>
-            <w:pPr>
-              <w:pStyle w:val="a"/>
+            </w:pPr>
+            <w:r>
               <w:rPr>
                 <w:rFonts w:ascii="Times New Roman" w:eastAsiaTheme="minorHAnsi" w:hAnsi="Times New Roman" w:cs="Times New Roman"/>
               </w:rPr>
-            </w:pPr>
-            <w:r>
-              <w:rPr>
-                <w:rFonts w:ascii="Times New Roman" w:eastAsiaTheme="minorHAnsi" w:hAnsi="Times New Roman" w:cs="Times New Roman"/>
-              </w:rPr>
-              <w:t xml:space="preserve">  , (SELECT </w:t>
-            </w:r>
-            <w:proofErr w:type="gramStart"/>
-            <w:r>
-              <w:rPr>
-                <w:rFonts w:ascii="Times New Roman" w:eastAsiaTheme="minorHAnsi" w:hAnsi="Times New Roman" w:cs="Times New Roman"/>
-              </w:rPr>
-              <w:t>B.PROD</w:t>
-            </w:r>
-            <w:proofErr w:type="gramEnd"/>
-            <w:r>
-              <w:rPr>
-                <w:rFonts w:ascii="Times New Roman" w:eastAsiaTheme="minorHAnsi" w:hAnsi="Times New Roman" w:cs="Times New Roman"/>
-              </w:rPr>
-              <w:t>_NM FROM TB_PROD B WHERE B.PROD_CD = A.PRO_CD) AS PROD_NM</w:t>
+              <w:t xml:space="preserve">  , (SELECT B.PROD_NM FROM TB_PROD B WHERE B.PROD_CD = A.PRO_CD) AS PROD_NM</w:t>
             </w:r>
           </w:p>
           <w:p>
@@ -3365,23 +3129,7 @@
           <w:rFonts w:ascii="Times New Roman" w:hAnsi="Times New Roman" w:cs="Times New Roman"/>
           <w:bCs/>
         </w:rPr>
-        <w:t xml:space="preserve"> Tại vì </w:t>
-      </w:r>
-      <w:proofErr w:type="gramStart"/>
-      <w:r>
-        <w:rPr>
-          <w:rFonts w:ascii="Times New Roman" w:hAnsi="Times New Roman" w:cs="Times New Roman"/>
-          <w:bCs/>
-        </w:rPr>
-        <w:t>…..</w:t>
-      </w:r>
-      <w:proofErr w:type="gramEnd"/>
-      <w:r>
-        <w:rPr>
-          <w:rFonts w:ascii="Times New Roman" w:hAnsi="Times New Roman" w:cs="Times New Roman"/>
-          <w:bCs/>
-        </w:rPr>
-        <w:tab/>
+        <w:t xml:space="preserve"> Tại vì cách 1 thực hiện phép kết bảng nó sẽ tốn tài nguyên hơn so với cách 2 chỉ viết 1 subquery trong select </w:t>
       </w:r>
     </w:p>
     <w:p>
@@ -3414,21 +3162,7 @@
         <w:rPr>
           <w:rFonts w:ascii="Times New Roman" w:hAnsi="Times New Roman" w:cs="Times New Roman"/>
         </w:rPr>
-        <w:t>to_</w:t>
-      </w:r>
-      <w:proofErr w:type="gramStart"/>
-      <w:r>
-        <w:rPr>
-          <w:rFonts w:ascii="Times New Roman" w:hAnsi="Times New Roman" w:cs="Times New Roman"/>
-        </w:rPr>
-        <w:t>char(</w:t>
-      </w:r>
-      <w:proofErr w:type="gramEnd"/>
-      <w:r>
-        <w:rPr>
-          <w:rFonts w:ascii="Times New Roman" w:hAnsi="Times New Roman" w:cs="Times New Roman"/>
-        </w:rPr>
-        <w:t>8988.80, 'L9G999G999D000')</w:t>
+        <w:t>to_char(8988.80, 'L9G999G999D000')</w:t>
       </w:r>
     </w:p>
     <w:p>
@@ -3469,115 +3203,87 @@
           <w:b/>
           <w:bCs/>
         </w:rPr>
-        <w:t xml:space="preserve"> (</w:t>
-      </w:r>
-      <w:proofErr w:type="gramStart"/>
-      <w:r>
+        <w:t xml:space="preserve"> (trunc(8988.80,-3),'$9,999.999')</w:t>
+      </w:r>
+    </w:p>
+    <w:p>
+      <w:pPr>
         <w:rPr>
           <w:b/>
           <w:bCs/>
         </w:rPr>
-        <w:t>trunc(</w:t>
-      </w:r>
-      <w:proofErr w:type="gramEnd"/>
+      </w:pPr>
+      <w:r>
+        <w:rPr>
+          <w:rFonts w:ascii="Times New Roman" w:hAnsi="Times New Roman" w:cs="Times New Roman"/>
+        </w:rPr>
+        <w:t>to_char</w:t>
+      </w:r>
+      <w:r>
+        <w:t xml:space="preserve"> (</w:t>
+      </w:r>
       <w:r>
         <w:rPr>
           <w:b/>
           <w:bCs/>
         </w:rPr>
-        <w:t>8988.80,-3),'$9,999.999')</w:t>
-      </w:r>
-    </w:p>
-    <w:p>
-      <w:pPr>
+        <w:t>trunc</w:t>
+      </w:r>
+      <w:r>
+        <w:t xml:space="preserve"> (</w:t>
+      </w:r>
+      <w:r>
+        <w:t>820988</w:t>
+      </w:r>
+      <w:r>
+        <w:t xml:space="preserve">.80, -3) </w:t>
+      </w:r>
+      <w:r>
         <w:rPr>
           <w:b/>
           <w:bCs/>
         </w:rPr>
-      </w:pPr>
-      <w:r>
-        <w:rPr>
-          <w:rFonts w:ascii="Times New Roman" w:hAnsi="Times New Roman" w:cs="Times New Roman"/>
-        </w:rPr>
-        <w:t>to_char</w:t>
-      </w:r>
-      <w:r>
-        <w:t xml:space="preserve"> (</w:t>
+        <w:t>, ‘$</w:t>
       </w:r>
       <w:r>
         <w:rPr>
           <w:b/>
           <w:bCs/>
         </w:rPr>
-        <w:t>trunc</w:t>
-      </w:r>
-      <w:r>
-        <w:t xml:space="preserve"> (</w:t>
-      </w:r>
-      <w:r>
-        <w:t>820988</w:t>
-      </w:r>
-      <w:r>
-        <w:t>.80, -3</w:t>
-      </w:r>
-      <w:proofErr w:type="gramStart"/>
-      <w:r>
-        <w:t xml:space="preserve">) </w:t>
+        <w:t>99</w:t>
       </w:r>
       <w:r>
         <w:rPr>
           <w:b/>
           <w:bCs/>
         </w:rPr>
-        <w:t>,</w:t>
-      </w:r>
-      <w:proofErr w:type="gramEnd"/>
+        <w:t>9,999.000’</w:t>
+      </w:r>
       <w:r>
         <w:rPr>
           <w:b/>
           <w:bCs/>
         </w:rPr>
-        <w:t xml:space="preserve"> ‘$</w:t>
-      </w:r>
-      <w:r>
-        <w:rPr>
+        <w:t>)</w:t>
+      </w:r>
+    </w:p>
+    <w:p>
+      <w:pPr>
+        <w:rPr>
+          <w:rFonts w:ascii="Times New Roman" w:hAnsi="Times New Roman" w:cs="Times New Roman"/>
+        </w:rPr>
+      </w:pPr>
+    </w:p>
+    <w:p>
+      <w:pPr>
+        <w:rPr>
+          <w:rFonts w:ascii="Times New Roman" w:hAnsi="Times New Roman" w:cs="Times New Roman"/>
+        </w:rPr>
+      </w:pPr>
+      <w:r>
+        <w:rPr>
+          <w:rFonts w:ascii="Times New Roman" w:hAnsi="Times New Roman" w:cs="Times New Roman"/>
           <w:b/>
-          <w:bCs/>
-        </w:rPr>
-        <w:t>99</w:t>
-      </w:r>
-      <w:r>
-        <w:rPr>
-          <w:b/>
-          <w:bCs/>
-        </w:rPr>
-        <w:t>9,999.000’</w:t>
-      </w:r>
-      <w:r>
-        <w:rPr>
-          <w:b/>
-          <w:bCs/>
-        </w:rPr>
-        <w:t>)</w:t>
-      </w:r>
-    </w:p>
-    <w:p>
-      <w:pPr>
-        <w:rPr>
-          <w:rFonts w:ascii="Times New Roman" w:hAnsi="Times New Roman" w:cs="Times New Roman"/>
-        </w:rPr>
-      </w:pPr>
-    </w:p>
-    <w:p>
-      <w:pPr>
-        <w:rPr>
-          <w:rFonts w:ascii="Times New Roman" w:hAnsi="Times New Roman" w:cs="Times New Roman"/>
-        </w:rPr>
-      </w:pPr>
-      <w:r>
-        <w:rPr>
-          <w:rFonts w:ascii="Times New Roman" w:hAnsi="Times New Roman" w:cs="Times New Roman"/>
-          <w:b/>
         </w:rPr>
         <w:t>Câu 11</w:t>
       </w:r>
@@ -3600,7 +3306,7 @@
           <w:noProof/>
         </w:rPr>
         <w:drawing>
-          <wp:inline distT="0" distB="0" distL="0" distR="0" wp14:anchorId="2B30FA99" wp14:editId="110A8B43">
+          <wp:inline distT="0" distB="0" distL="0" distR="0" wp14:anchorId="1C4CEEA6" wp14:editId="4E6C0655">
             <wp:extent cx="3845169" cy="1533524"/>
             <wp:effectExtent l="0" t="0" r="3175" b="0"/>
             <wp:docPr id="10" name="Picture 10"/>
@@ -3664,21 +3370,7 @@
         <w:rPr>
           <w:rFonts w:ascii="Times New Roman" w:hAnsi="Times New Roman" w:cs="Times New Roman"/>
         </w:rPr>
-        <w:t>Tại độ dài của to_char(98765,’fm00000’) là 5 số và độ dài của to_</w:t>
-      </w:r>
-      <w:proofErr w:type="gramStart"/>
-      <w:r>
-        <w:rPr>
-          <w:rFonts w:ascii="Times New Roman" w:hAnsi="Times New Roman" w:cs="Times New Roman"/>
-        </w:rPr>
-        <w:t>char(</w:t>
-      </w:r>
-      <w:proofErr w:type="gramEnd"/>
-      <w:r>
-        <w:rPr>
-          <w:rFonts w:ascii="Times New Roman" w:hAnsi="Times New Roman" w:cs="Times New Roman"/>
-        </w:rPr>
-        <w:t>98765,’00000’) là 6 số. Do fm loại 1 khoảng trắng dành để biểu diễn dấu + - trong 1 chuỗi số trả về.</w:t>
+        <w:t>Tại độ dài của to_char(98765,’fm00000’) là 5 số và độ dài của to_char(98765,’00000’) là 6 số. Do fm loại 1 khoảng trắng dành để biểu diễn dấu + - trong 1 chuỗi số trả về.</w:t>
       </w:r>
     </w:p>
     <w:p>
@@ -3692,6 +3384,7 @@
           <w:rFonts w:ascii="Times New Roman" w:hAnsi="Times New Roman" w:cs="Times New Roman"/>
           <w:b/>
         </w:rPr>
+        <w:lastRenderedPageBreak/>
         <w:t>Câu 12</w:t>
       </w:r>
       <w:r>
@@ -3755,7 +3448,6 @@
         <w:rPr>
           <w:rFonts w:ascii="Times New Roman" w:hAnsi="Times New Roman" w:cs="Times New Roman"/>
         </w:rPr>
-        <w:lastRenderedPageBreak/>
         <w:t xml:space="preserve">select sysdate +1 from dual  </w:t>
       </w:r>
     </w:p>
@@ -3821,21 +3513,7 @@
         <w:rPr>
           <w:rFonts w:ascii="Times New Roman" w:hAnsi="Times New Roman" w:cs="Times New Roman"/>
         </w:rPr>
-        <w:t xml:space="preserve">    to_</w:t>
-      </w:r>
-      <w:proofErr w:type="gramStart"/>
-      <w:r>
-        <w:rPr>
-          <w:rFonts w:ascii="Times New Roman" w:hAnsi="Times New Roman" w:cs="Times New Roman"/>
-        </w:rPr>
-        <w:t>char(</w:t>
-      </w:r>
-      <w:proofErr w:type="gramEnd"/>
-      <w:r>
-        <w:rPr>
-          <w:rFonts w:ascii="Times New Roman" w:hAnsi="Times New Roman" w:cs="Times New Roman"/>
-        </w:rPr>
-        <w:t>sysdate, 'YYYYMMDD')</w:t>
+        <w:t xml:space="preserve">    to_char(sysdate, 'YYYYMMDD')</w:t>
       </w:r>
       <w:r>
         <w:rPr>
@@ -3911,21 +3589,7 @@
         <w:rPr>
           <w:rFonts w:ascii="Times New Roman" w:hAnsi="Times New Roman" w:cs="Times New Roman"/>
         </w:rPr>
-        <w:t xml:space="preserve">    ord_dttm LIKE to_</w:t>
-      </w:r>
-      <w:proofErr w:type="gramStart"/>
-      <w:r>
-        <w:rPr>
-          <w:rFonts w:ascii="Times New Roman" w:hAnsi="Times New Roman" w:cs="Times New Roman"/>
-        </w:rPr>
-        <w:t>char(</w:t>
-      </w:r>
-      <w:proofErr w:type="gramEnd"/>
-      <w:r>
-        <w:rPr>
-          <w:rFonts w:ascii="Times New Roman" w:hAnsi="Times New Roman" w:cs="Times New Roman"/>
-        </w:rPr>
-        <w:t>sysdate, 'yyyyMMdd%');</w:t>
+        <w:t xml:space="preserve">    ord_dttm LIKE to_char(sysdate, 'yyyyMMdd%');</w:t>
       </w:r>
     </w:p>
     <w:p>
@@ -3974,7 +3638,7 @@
           <w:noProof/>
         </w:rPr>
         <w:drawing>
-          <wp:inline distT="0" distB="0" distL="0" distR="0" wp14:anchorId="5C8D4E59" wp14:editId="34039156">
+          <wp:inline distT="0" distB="0" distL="0" distR="0" wp14:anchorId="213BD547" wp14:editId="0F71DBF0">
             <wp:extent cx="5303520" cy="2243230"/>
             <wp:effectExtent l="0" t="0" r="0" b="5080"/>
             <wp:docPr id="7" name="Picture 7"/>
@@ -4034,16 +3698,8 @@
         <w:rPr>
           <w:rFonts w:ascii="Times New Roman" w:hAnsi="Times New Roman" w:cs="Times New Roman"/>
         </w:rPr>
-        <w:t xml:space="preserve">Dữ liệu cột CUST_GRP_HRCHY_CD có thể </w:t>
-      </w:r>
-      <w:proofErr w:type="gramStart"/>
-      <w:r>
-        <w:rPr>
-          <w:rFonts w:ascii="Times New Roman" w:hAnsi="Times New Roman" w:cs="Times New Roman"/>
-        </w:rPr>
-        <w:t>có(</w:t>
-      </w:r>
-      <w:proofErr w:type="gramEnd"/>
+        <w:t>Dữ liệu cột CUST_GRP_HRCHY_CD có thể có(</w:t>
+      </w:r>
       <w:r>
         <w:rPr>
           <w:rFonts w:ascii="Times New Roman" w:hAnsi="Times New Roman" w:cs="Times New Roman"/>
@@ -4203,6 +3859,7 @@
           <w:rFonts w:ascii="Times New Roman" w:hAnsi="Times New Roman" w:cs="Times New Roman"/>
           <w:bCs/>
         </w:rPr>
+        <w:lastRenderedPageBreak/>
         <w:t xml:space="preserve">        SELECT</w:t>
       </w:r>
     </w:p>
@@ -4233,37 +3890,36 @@
           <w:rFonts w:ascii="Times New Roman" w:hAnsi="Times New Roman" w:cs="Times New Roman"/>
           <w:bCs/>
         </w:rPr>
-        <w:t xml:space="preserve">            </w:t>
-      </w:r>
-      <w:proofErr w:type="gramStart"/>
+        <w:t xml:space="preserve">            COUNT(*)</w:t>
+      </w:r>
       <w:r>
         <w:rPr>
           <w:rFonts w:ascii="Times New Roman" w:hAnsi="Times New Roman" w:cs="Times New Roman"/>
           <w:bCs/>
         </w:rPr>
-        <w:t>COUNT(</w:t>
-      </w:r>
-      <w:proofErr w:type="gramEnd"/>
+        <w:t xml:space="preserve"> </w:t>
+      </w:r>
       <w:r>
         <w:rPr>
           <w:rFonts w:ascii="Times New Roman" w:hAnsi="Times New Roman" w:cs="Times New Roman"/>
           <w:bCs/>
         </w:rPr>
-        <w:t>*)</w:t>
-      </w:r>
-      <w:r>
+        <w:t>OVER(PARTITION BY cust_grp_id) volumn,</w:t>
+      </w:r>
+    </w:p>
+    <w:p>
+      <w:pPr>
         <w:rPr>
           <w:rFonts w:ascii="Times New Roman" w:hAnsi="Times New Roman" w:cs="Times New Roman"/>
           <w:bCs/>
         </w:rPr>
-        <w:t xml:space="preserve"> </w:t>
-      </w:r>
+      </w:pPr>
       <w:r>
         <w:rPr>
           <w:rFonts w:ascii="Times New Roman" w:hAnsi="Times New Roman" w:cs="Times New Roman"/>
           <w:bCs/>
         </w:rPr>
-        <w:t>OVER(PARTITION BY cust_grp_id) volumn,</w:t>
+        <w:t xml:space="preserve">            cust_grp_hrchy_cd</w:t>
       </w:r>
     </w:p>
     <w:p>
@@ -4278,7 +3934,66 @@
           <w:rFonts w:ascii="Times New Roman" w:hAnsi="Times New Roman" w:cs="Times New Roman"/>
           <w:bCs/>
         </w:rPr>
-        <w:lastRenderedPageBreak/>
+        <w:t xml:space="preserve">        FROM</w:t>
+      </w:r>
+    </w:p>
+    <w:p>
+      <w:pPr>
+        <w:rPr>
+          <w:rFonts w:ascii="Times New Roman" w:hAnsi="Times New Roman" w:cs="Times New Roman"/>
+          <w:bCs/>
+        </w:rPr>
+      </w:pPr>
+      <w:r>
+        <w:rPr>
+          <w:rFonts w:ascii="Times New Roman" w:hAnsi="Times New Roman" w:cs="Times New Roman"/>
+          <w:bCs/>
+        </w:rPr>
+        <w:t xml:space="preserve">            mdm_customer</w:t>
+      </w:r>
+    </w:p>
+    <w:p>
+      <w:pPr>
+        <w:rPr>
+          <w:rFonts w:ascii="Times New Roman" w:hAnsi="Times New Roman" w:cs="Times New Roman"/>
+          <w:bCs/>
+        </w:rPr>
+      </w:pPr>
+      <w:r>
+        <w:rPr>
+          <w:rFonts w:ascii="Times New Roman" w:hAnsi="Times New Roman" w:cs="Times New Roman"/>
+          <w:bCs/>
+        </w:rPr>
+        <w:t xml:space="preserve">        GROUP BY</w:t>
+      </w:r>
+    </w:p>
+    <w:p>
+      <w:pPr>
+        <w:rPr>
+          <w:rFonts w:ascii="Times New Roman" w:hAnsi="Times New Roman" w:cs="Times New Roman"/>
+          <w:bCs/>
+        </w:rPr>
+      </w:pPr>
+      <w:r>
+        <w:rPr>
+          <w:rFonts w:ascii="Times New Roman" w:hAnsi="Times New Roman" w:cs="Times New Roman"/>
+          <w:bCs/>
+        </w:rPr>
+        <w:t xml:space="preserve">            cust_grp_id,</w:t>
+      </w:r>
+    </w:p>
+    <w:p>
+      <w:pPr>
+        <w:rPr>
+          <w:rFonts w:ascii="Times New Roman" w:hAnsi="Times New Roman" w:cs="Times New Roman"/>
+          <w:bCs/>
+        </w:rPr>
+      </w:pPr>
+      <w:r>
+        <w:rPr>
+          <w:rFonts w:ascii="Times New Roman" w:hAnsi="Times New Roman" w:cs="Times New Roman"/>
+          <w:bCs/>
+        </w:rPr>
         <w:t xml:space="preserve">            cust_grp_hrchy_cd</w:t>
       </w:r>
     </w:p>
@@ -4294,7 +4009,7 @@
           <w:rFonts w:ascii="Times New Roman" w:hAnsi="Times New Roman" w:cs="Times New Roman"/>
           <w:bCs/>
         </w:rPr>
-        <w:t xml:space="preserve">        FROM</w:t>
+        <w:t xml:space="preserve">    )</w:t>
       </w:r>
     </w:p>
     <w:p>
@@ -4309,7 +4024,7 @@
           <w:rFonts w:ascii="Times New Roman" w:hAnsi="Times New Roman" w:cs="Times New Roman"/>
           <w:bCs/>
         </w:rPr>
-        <w:t xml:space="preserve">            mdm_customer</w:t>
+        <w:t>WHERE</w:t>
       </w:r>
     </w:p>
     <w:p>
@@ -4324,7 +4039,7 @@
           <w:rFonts w:ascii="Times New Roman" w:hAnsi="Times New Roman" w:cs="Times New Roman"/>
           <w:bCs/>
         </w:rPr>
-        <w:t xml:space="preserve">        GROUP BY</w:t>
+        <w:t xml:space="preserve">        cust_grp_hrchy_cd != 'G'</w:t>
       </w:r>
     </w:p>
     <w:p>
@@ -4339,97 +4054,6 @@
           <w:rFonts w:ascii="Times New Roman" w:hAnsi="Times New Roman" w:cs="Times New Roman"/>
           <w:bCs/>
         </w:rPr>
-        <w:t xml:space="preserve">            cust_grp_id,</w:t>
-      </w:r>
-    </w:p>
-    <w:p>
-      <w:pPr>
-        <w:rPr>
-          <w:rFonts w:ascii="Times New Roman" w:hAnsi="Times New Roman" w:cs="Times New Roman"/>
-          <w:bCs/>
-        </w:rPr>
-      </w:pPr>
-      <w:r>
-        <w:rPr>
-          <w:rFonts w:ascii="Times New Roman" w:hAnsi="Times New Roman" w:cs="Times New Roman"/>
-          <w:bCs/>
-        </w:rPr>
-        <w:t xml:space="preserve">            cust_grp_hrchy_cd</w:t>
-      </w:r>
-    </w:p>
-    <w:p>
-      <w:pPr>
-        <w:rPr>
-          <w:rFonts w:ascii="Times New Roman" w:hAnsi="Times New Roman" w:cs="Times New Roman"/>
-          <w:bCs/>
-        </w:rPr>
-      </w:pPr>
-      <w:r>
-        <w:rPr>
-          <w:rFonts w:ascii="Times New Roman" w:hAnsi="Times New Roman" w:cs="Times New Roman"/>
-          <w:bCs/>
-        </w:rPr>
-        <w:t xml:space="preserve">    )</w:t>
-      </w:r>
-    </w:p>
-    <w:p>
-      <w:pPr>
-        <w:rPr>
-          <w:rFonts w:ascii="Times New Roman" w:hAnsi="Times New Roman" w:cs="Times New Roman"/>
-          <w:bCs/>
-        </w:rPr>
-      </w:pPr>
-      <w:r>
-        <w:rPr>
-          <w:rFonts w:ascii="Times New Roman" w:hAnsi="Times New Roman" w:cs="Times New Roman"/>
-          <w:bCs/>
-        </w:rPr>
-        <w:t>WHERE</w:t>
-      </w:r>
-    </w:p>
-    <w:p>
-      <w:pPr>
-        <w:rPr>
-          <w:rFonts w:ascii="Times New Roman" w:hAnsi="Times New Roman" w:cs="Times New Roman"/>
-          <w:bCs/>
-        </w:rPr>
-      </w:pPr>
-      <w:r>
-        <w:rPr>
-          <w:rFonts w:ascii="Times New Roman" w:hAnsi="Times New Roman" w:cs="Times New Roman"/>
-          <w:bCs/>
-        </w:rPr>
-        <w:t xml:space="preserve">        cust_grp_hrchy_</w:t>
-      </w:r>
-      <w:proofErr w:type="gramStart"/>
-      <w:r>
-        <w:rPr>
-          <w:rFonts w:ascii="Times New Roman" w:hAnsi="Times New Roman" w:cs="Times New Roman"/>
-          <w:bCs/>
-        </w:rPr>
-        <w:t>cd !</w:t>
-      </w:r>
-      <w:proofErr w:type="gramEnd"/>
-      <w:r>
-        <w:rPr>
-          <w:rFonts w:ascii="Times New Roman" w:hAnsi="Times New Roman" w:cs="Times New Roman"/>
-          <w:bCs/>
-        </w:rPr>
-        <w:t>= 'G'</w:t>
-      </w:r>
-    </w:p>
-    <w:p>
-      <w:pPr>
-        <w:rPr>
-          <w:rFonts w:ascii="Times New Roman" w:hAnsi="Times New Roman" w:cs="Times New Roman"/>
-          <w:bCs/>
-        </w:rPr>
-      </w:pPr>
-      <w:r>
-        <w:rPr>
-          <w:rFonts w:ascii="Times New Roman" w:hAnsi="Times New Roman" w:cs="Times New Roman"/>
-          <w:bCs/>
-        </w:rPr>
         <w:t xml:space="preserve">    AND volumn = 1;</w:t>
       </w:r>
     </w:p>
@@ -4478,8 +4102,6 @@
         </w:rPr>
         <w:t>C</w:t>
       </w:r>
-      <w:bookmarkStart w:id="0" w:name="_GoBack"/>
-      <w:bookmarkEnd w:id="0"/>
     </w:p>
     <w:p>
       <w:pPr>
@@ -4526,7 +4148,7 @@
           <w:noProof/>
         </w:rPr>
         <w:drawing>
-          <wp:inline distT="0" distB="0" distL="0" distR="0" wp14:anchorId="07EB6464" wp14:editId="6C770321">
+          <wp:inline distT="0" distB="0" distL="0" distR="0" wp14:anchorId="1E0F432E" wp14:editId="4A911001">
             <wp:extent cx="2057578" cy="1729890"/>
             <wp:effectExtent l="0" t="0" r="0" b="3810"/>
             <wp:docPr id="2" name="Picture 2"/>
@@ -4631,19 +4253,11 @@
           <w:rFonts w:ascii="Times New Roman" w:hAnsi="Times New Roman" w:cs="Times New Roman"/>
         </w:rPr>
       </w:pPr>
-      <w:proofErr w:type="gramStart"/>
-      <w:r>
-        <w:rPr>
-          <w:rFonts w:ascii="Times New Roman" w:hAnsi="Times New Roman" w:cs="Times New Roman"/>
-        </w:rPr>
-        <w:t>Lấy  giá</w:t>
-      </w:r>
-      <w:proofErr w:type="gramEnd"/>
-      <w:r>
-        <w:rPr>
-          <w:rFonts w:ascii="Times New Roman" w:hAnsi="Times New Roman" w:cs="Times New Roman"/>
-        </w:rPr>
-        <w:t xml:space="preserve"> trị min(PROD_UNIT_AMT)</w:t>
+      <w:r>
+        <w:rPr>
+          <w:rFonts w:ascii="Times New Roman" w:hAnsi="Times New Roman" w:cs="Times New Roman"/>
+        </w:rPr>
+        <w:t>Lấy  giá trị min(PROD_UNIT_AMT)</w:t>
       </w:r>
     </w:p>
     <w:p>
@@ -4773,21 +4387,7 @@
         <w:rPr>
           <w:rFonts w:ascii="Times New Roman" w:hAnsi="Times New Roman" w:cs="Times New Roman"/>
         </w:rPr>
-        <w:t xml:space="preserve">select prod_unit_amt as MAX_AMT, prod_nm as MAX_NAME, </w:t>
-      </w:r>
-      <w:proofErr w:type="gramStart"/>
-      <w:r>
-        <w:rPr>
-          <w:rFonts w:ascii="Times New Roman" w:hAnsi="Times New Roman" w:cs="Times New Roman"/>
-        </w:rPr>
-        <w:t>a.minp</w:t>
-      </w:r>
-      <w:proofErr w:type="gramEnd"/>
-      <w:r>
-        <w:rPr>
-          <w:rFonts w:ascii="Times New Roman" w:hAnsi="Times New Roman" w:cs="Times New Roman"/>
-        </w:rPr>
-        <w:t xml:space="preserve"> as MIN_AMT, a.avgp as AVG</w:t>
+        <w:t>SELECT</w:t>
       </w:r>
     </w:p>
     <w:p>
@@ -4801,7 +4401,7 @@
         <w:rPr>
           <w:rFonts w:ascii="Times New Roman" w:hAnsi="Times New Roman" w:cs="Times New Roman"/>
         </w:rPr>
-        <w:t>from tb_prod, (select max(PROD_UNIT_AMT) as MAXP, min(PROD_UNIT_AMT) as MINP, avg(PROD_UNIT_AMT) as AVGP from tb_prod) A</w:t>
+        <w:t xml:space="preserve">    prod_nm</w:t>
       </w:r>
     </w:p>
     <w:p>
@@ -4815,34 +4415,202 @@
         <w:rPr>
           <w:rFonts w:ascii="Times New Roman" w:hAnsi="Times New Roman" w:cs="Times New Roman"/>
         </w:rPr>
-        <w:t>where prod_unit_amt = (select max(PROD_UNIT_AMT) from tb_prod) and tb_</w:t>
-      </w:r>
-      <w:proofErr w:type="gramStart"/>
-      <w:r>
-        <w:rPr>
-          <w:rFonts w:ascii="Times New Roman" w:hAnsi="Times New Roman" w:cs="Times New Roman"/>
-        </w:rPr>
-        <w:t>prod.prod</w:t>
-      </w:r>
-      <w:proofErr w:type="gramEnd"/>
-      <w:r>
-        <w:rPr>
-          <w:rFonts w:ascii="Times New Roman" w:hAnsi="Times New Roman" w:cs="Times New Roman"/>
-        </w:rPr>
-        <w:t>_unit_amt = a.maxp;</w:t>
-      </w:r>
-    </w:p>
-    <w:p>
-      <w:pPr>
-        <w:rPr>
-          <w:rFonts w:ascii="Times New Roman" w:hAnsi="Times New Roman" w:cs="Times New Roman"/>
-        </w:rPr>
-      </w:pPr>
-      <w:r>
-        <w:rPr>
-          <w:rFonts w:ascii="Times New Roman" w:hAnsi="Times New Roman" w:cs="Times New Roman"/>
-        </w:rPr>
         <w:lastRenderedPageBreak/>
+        <w:t>FROM</w:t>
+      </w:r>
+    </w:p>
+    <w:p>
+      <w:pPr>
+        <w:ind w:left="720"/>
+        <w:rPr>
+          <w:rFonts w:ascii="Times New Roman" w:hAnsi="Times New Roman" w:cs="Times New Roman"/>
+        </w:rPr>
+      </w:pPr>
+      <w:r>
+        <w:rPr>
+          <w:rFonts w:ascii="Times New Roman" w:hAnsi="Times New Roman" w:cs="Times New Roman"/>
+        </w:rPr>
+        <w:t xml:space="preserve">    (</w:t>
+      </w:r>
+    </w:p>
+    <w:p>
+      <w:pPr>
+        <w:ind w:left="720"/>
+        <w:rPr>
+          <w:rFonts w:ascii="Times New Roman" w:hAnsi="Times New Roman" w:cs="Times New Roman"/>
+        </w:rPr>
+      </w:pPr>
+      <w:r>
+        <w:rPr>
+          <w:rFonts w:ascii="Times New Roman" w:hAnsi="Times New Roman" w:cs="Times New Roman"/>
+        </w:rPr>
+        <w:t xml:space="preserve">        SELECT</w:t>
+      </w:r>
+    </w:p>
+    <w:p>
+      <w:pPr>
+        <w:ind w:left="720"/>
+        <w:rPr>
+          <w:rFonts w:ascii="Times New Roman" w:hAnsi="Times New Roman" w:cs="Times New Roman"/>
+        </w:rPr>
+      </w:pPr>
+      <w:r>
+        <w:rPr>
+          <w:rFonts w:ascii="Times New Roman" w:hAnsi="Times New Roman" w:cs="Times New Roman"/>
+        </w:rPr>
+        <w:t xml:space="preserve">            prod_nm,</w:t>
+      </w:r>
+    </w:p>
+    <w:p>
+      <w:pPr>
+        <w:ind w:left="720"/>
+        <w:rPr>
+          <w:rFonts w:ascii="Times New Roman" w:hAnsi="Times New Roman" w:cs="Times New Roman"/>
+        </w:rPr>
+      </w:pPr>
+      <w:r>
+        <w:rPr>
+          <w:rFonts w:ascii="Times New Roman" w:hAnsi="Times New Roman" w:cs="Times New Roman"/>
+        </w:rPr>
+        <w:t xml:space="preserve">            RANK()</w:t>
+      </w:r>
+    </w:p>
+    <w:p>
+      <w:pPr>
+        <w:ind w:left="720"/>
+        <w:rPr>
+          <w:rFonts w:ascii="Times New Roman" w:hAnsi="Times New Roman" w:cs="Times New Roman"/>
+        </w:rPr>
+      </w:pPr>
+      <w:r>
+        <w:rPr>
+          <w:rFonts w:ascii="Times New Roman" w:hAnsi="Times New Roman" w:cs="Times New Roman"/>
+        </w:rPr>
+        <w:t xml:space="preserve">            OVER(</w:t>
+      </w:r>
+    </w:p>
+    <w:p>
+      <w:pPr>
+        <w:ind w:left="720"/>
+        <w:rPr>
+          <w:rFonts w:ascii="Times New Roman" w:hAnsi="Times New Roman" w:cs="Times New Roman"/>
+        </w:rPr>
+      </w:pPr>
+      <w:r>
+        <w:rPr>
+          <w:rFonts w:ascii="Times New Roman" w:hAnsi="Times New Roman" w:cs="Times New Roman"/>
+        </w:rPr>
+        <w:t xml:space="preserve">                ORDER BY</w:t>
+      </w:r>
+    </w:p>
+    <w:p>
+      <w:pPr>
+        <w:ind w:left="720"/>
+        <w:rPr>
+          <w:rFonts w:ascii="Times New Roman" w:hAnsi="Times New Roman" w:cs="Times New Roman"/>
+        </w:rPr>
+      </w:pPr>
+      <w:r>
+        <w:rPr>
+          <w:rFonts w:ascii="Times New Roman" w:hAnsi="Times New Roman" w:cs="Times New Roman"/>
+        </w:rPr>
+        <w:t xml:space="preserve">                    prod_unit_amt DESC NULLS LAST</w:t>
+      </w:r>
+    </w:p>
+    <w:p>
+      <w:pPr>
+        <w:ind w:left="720"/>
+        <w:rPr>
+          <w:rFonts w:ascii="Times New Roman" w:hAnsi="Times New Roman" w:cs="Times New Roman"/>
+        </w:rPr>
+      </w:pPr>
+      <w:r>
+        <w:rPr>
+          <w:rFonts w:ascii="Times New Roman" w:hAnsi="Times New Roman" w:cs="Times New Roman"/>
+        </w:rPr>
+        <w:t xml:space="preserve">            ) AS rankq</w:t>
+      </w:r>
+    </w:p>
+    <w:p>
+      <w:pPr>
+        <w:ind w:left="720"/>
+        <w:rPr>
+          <w:rFonts w:ascii="Times New Roman" w:hAnsi="Times New Roman" w:cs="Times New Roman"/>
+        </w:rPr>
+      </w:pPr>
+      <w:r>
+        <w:rPr>
+          <w:rFonts w:ascii="Times New Roman" w:hAnsi="Times New Roman" w:cs="Times New Roman"/>
+        </w:rPr>
+        <w:t xml:space="preserve">        FROM</w:t>
+      </w:r>
+    </w:p>
+    <w:p>
+      <w:pPr>
+        <w:ind w:left="720"/>
+        <w:rPr>
+          <w:rFonts w:ascii="Times New Roman" w:hAnsi="Times New Roman" w:cs="Times New Roman"/>
+        </w:rPr>
+      </w:pPr>
+      <w:r>
+        <w:rPr>
+          <w:rFonts w:ascii="Times New Roman" w:hAnsi="Times New Roman" w:cs="Times New Roman"/>
+        </w:rPr>
+        <w:t xml:space="preserve">            tb_prod</w:t>
+      </w:r>
+    </w:p>
+    <w:p>
+      <w:pPr>
+        <w:ind w:left="720"/>
+        <w:rPr>
+          <w:rFonts w:ascii="Times New Roman" w:hAnsi="Times New Roman" w:cs="Times New Roman"/>
+        </w:rPr>
+      </w:pPr>
+      <w:r>
+        <w:rPr>
+          <w:rFonts w:ascii="Times New Roman" w:hAnsi="Times New Roman" w:cs="Times New Roman"/>
+        </w:rPr>
+        <w:t xml:space="preserve">    )</w:t>
+      </w:r>
+    </w:p>
+    <w:p>
+      <w:pPr>
+        <w:ind w:left="720"/>
+        <w:rPr>
+          <w:rFonts w:ascii="Times New Roman" w:hAnsi="Times New Roman" w:cs="Times New Roman"/>
+        </w:rPr>
+      </w:pPr>
+      <w:r>
+        <w:rPr>
+          <w:rFonts w:ascii="Times New Roman" w:hAnsi="Times New Roman" w:cs="Times New Roman"/>
+        </w:rPr>
+        <w:t>WHERE</w:t>
+      </w:r>
+    </w:p>
+    <w:p>
+      <w:pPr>
+        <w:ind w:left="720"/>
+        <w:rPr>
+          <w:rFonts w:ascii="Times New Roman" w:hAnsi="Times New Roman" w:cs="Times New Roman"/>
+        </w:rPr>
+      </w:pPr>
+      <w:r>
+        <w:rPr>
+          <w:rFonts w:ascii="Times New Roman" w:hAnsi="Times New Roman" w:cs="Times New Roman"/>
+        </w:rPr>
+        <w:t xml:space="preserve">    rankq = 1 </w:t>
+      </w:r>
+    </w:p>
+    <w:p>
+      <w:pPr>
+        <w:rPr>
+          <w:rFonts w:ascii="Times New Roman" w:hAnsi="Times New Roman" w:cs="Times New Roman"/>
+        </w:rPr>
+      </w:pPr>
+      <w:r>
+        <w:rPr>
+          <w:rFonts w:ascii="Times New Roman" w:hAnsi="Times New Roman" w:cs="Times New Roman"/>
+        </w:rPr>
         <w:t>Kết quả phải ra đc như sau:</w:t>
       </w:r>
     </w:p>
@@ -4858,7 +4626,7 @@
           <w:noProof/>
         </w:rPr>
         <w:drawing>
-          <wp:inline distT="0" distB="0" distL="0" distR="0" wp14:anchorId="2CBFE8AC" wp14:editId="594DE6AC">
+          <wp:inline distT="0" distB="0" distL="0" distR="0" wp14:anchorId="3A1FDD77" wp14:editId="737FF5AB">
             <wp:extent cx="2240474" cy="518205"/>
             <wp:effectExtent l="0" t="0" r="7620" b="0"/>
             <wp:docPr id="3" name="Picture 3"/>
@@ -4938,8 +4706,9 @@
           <w:rFonts w:ascii="Times New Roman" w:hAnsi="Times New Roman" w:cs="Times New Roman"/>
           <w:noProof/>
         </w:rPr>
+        <w:lastRenderedPageBreak/>
         <w:drawing>
-          <wp:inline distT="0" distB="0" distL="0" distR="0" wp14:anchorId="1C974CAC" wp14:editId="73652372">
+          <wp:inline distT="0" distB="0" distL="0" distR="0" wp14:anchorId="0F00A05A" wp14:editId="261460A8">
             <wp:extent cx="2286198" cy="3215919"/>
             <wp:effectExtent l="0" t="0" r="0" b="3810"/>
             <wp:docPr id="4" name="Picture 4"/>
@@ -5074,7 +4843,7 @@
           <w:noProof/>
         </w:rPr>
         <w:drawing>
-          <wp:inline distT="0" distB="0" distL="0" distR="0" wp14:anchorId="0A0DB8C4" wp14:editId="4B75DD7E">
+          <wp:inline distT="0" distB="0" distL="0" distR="0" wp14:anchorId="76CCDD34" wp14:editId="2C4EFB5E">
             <wp:extent cx="2530059" cy="685859"/>
             <wp:effectExtent l="0" t="0" r="3810" b="0"/>
             <wp:docPr id="11" name="Picture 11"/>
@@ -5133,21 +4902,7 @@
         <w:rPr>
           <w:rFonts w:ascii="Times New Roman" w:hAnsi="Times New Roman" w:cs="Times New Roman"/>
         </w:rPr>
-        <w:t xml:space="preserve">    </w:t>
-      </w:r>
-      <w:proofErr w:type="gramStart"/>
-      <w:r>
-        <w:rPr>
-          <w:rFonts w:ascii="Times New Roman" w:hAnsi="Times New Roman" w:cs="Times New Roman"/>
-        </w:rPr>
-        <w:t>p.cust</w:t>
-      </w:r>
-      <w:proofErr w:type="gramEnd"/>
-      <w:r>
-        <w:rPr>
-          <w:rFonts w:ascii="Times New Roman" w:hAnsi="Times New Roman" w:cs="Times New Roman"/>
-        </w:rPr>
-        <w:t>_no,</w:t>
+        <w:t xml:space="preserve">    p.cust_no,</w:t>
       </w:r>
     </w:p>
     <w:p>
@@ -5199,59 +4954,59 @@
         <w:rPr>
           <w:rFonts w:ascii="Times New Roman" w:hAnsi="Times New Roman" w:cs="Times New Roman"/>
         </w:rPr>
+        <w:t xml:space="preserve">    ord.pro_cd</w:t>
+      </w:r>
+    </w:p>
+    <w:p>
+      <w:pPr>
+        <w:rPr>
+          <w:rFonts w:ascii="Times New Roman" w:hAnsi="Times New Roman" w:cs="Times New Roman"/>
+        </w:rPr>
+      </w:pPr>
+      <w:r>
+        <w:rPr>
+          <w:rFonts w:ascii="Times New Roman" w:hAnsi="Times New Roman" w:cs="Times New Roman"/>
+        </w:rPr>
+        <w:t>FROM</w:t>
+      </w:r>
+    </w:p>
+    <w:p>
+      <w:pPr>
+        <w:rPr>
+          <w:rFonts w:ascii="Times New Roman" w:hAnsi="Times New Roman" w:cs="Times New Roman"/>
+        </w:rPr>
+      </w:pPr>
+      <w:r>
+        <w:rPr>
+          <w:rFonts w:ascii="Times New Roman" w:hAnsi="Times New Roman" w:cs="Times New Roman"/>
+        </w:rPr>
+        <w:t xml:space="preserve">    (</w:t>
+      </w:r>
+    </w:p>
+    <w:p>
+      <w:pPr>
+        <w:rPr>
+          <w:rFonts w:ascii="Times New Roman" w:hAnsi="Times New Roman" w:cs="Times New Roman"/>
+        </w:rPr>
+      </w:pPr>
+      <w:r>
+        <w:rPr>
+          <w:rFonts w:ascii="Times New Roman" w:hAnsi="Times New Roman" w:cs="Times New Roman"/>
+        </w:rPr>
+        <w:t xml:space="preserve">        SELECT</w:t>
+      </w:r>
+    </w:p>
+    <w:p>
+      <w:pPr>
+        <w:rPr>
+          <w:rFonts w:ascii="Times New Roman" w:hAnsi="Times New Roman" w:cs="Times New Roman"/>
+        </w:rPr>
+      </w:pPr>
+      <w:r>
+        <w:rPr>
+          <w:rFonts w:ascii="Times New Roman" w:hAnsi="Times New Roman" w:cs="Times New Roman"/>
+        </w:rPr>
         <w:lastRenderedPageBreak/>
-        <w:t xml:space="preserve">    ord.pro_cd</w:t>
-      </w:r>
-    </w:p>
-    <w:p>
-      <w:pPr>
-        <w:rPr>
-          <w:rFonts w:ascii="Times New Roman" w:hAnsi="Times New Roman" w:cs="Times New Roman"/>
-        </w:rPr>
-      </w:pPr>
-      <w:r>
-        <w:rPr>
-          <w:rFonts w:ascii="Times New Roman" w:hAnsi="Times New Roman" w:cs="Times New Roman"/>
-        </w:rPr>
-        <w:t>FROM</w:t>
-      </w:r>
-    </w:p>
-    <w:p>
-      <w:pPr>
-        <w:rPr>
-          <w:rFonts w:ascii="Times New Roman" w:hAnsi="Times New Roman" w:cs="Times New Roman"/>
-        </w:rPr>
-      </w:pPr>
-      <w:r>
-        <w:rPr>
-          <w:rFonts w:ascii="Times New Roman" w:hAnsi="Times New Roman" w:cs="Times New Roman"/>
-        </w:rPr>
-        <w:t xml:space="preserve">    (</w:t>
-      </w:r>
-    </w:p>
-    <w:p>
-      <w:pPr>
-        <w:rPr>
-          <w:rFonts w:ascii="Times New Roman" w:hAnsi="Times New Roman" w:cs="Times New Roman"/>
-        </w:rPr>
-      </w:pPr>
-      <w:r>
-        <w:rPr>
-          <w:rFonts w:ascii="Times New Roman" w:hAnsi="Times New Roman" w:cs="Times New Roman"/>
-        </w:rPr>
-        <w:t xml:space="preserve">        SELECT</w:t>
-      </w:r>
-    </w:p>
-    <w:p>
-      <w:pPr>
-        <w:rPr>
-          <w:rFonts w:ascii="Times New Roman" w:hAnsi="Times New Roman" w:cs="Times New Roman"/>
-        </w:rPr>
-      </w:pPr>
-      <w:r>
-        <w:rPr>
-          <w:rFonts w:ascii="Times New Roman" w:hAnsi="Times New Roman" w:cs="Times New Roman"/>
-        </w:rPr>
         <w:t xml:space="preserve">            cust_no,</w:t>
       </w:r>
     </w:p>
@@ -5369,48 +5124,20 @@
         <w:rPr>
           <w:rFonts w:ascii="Times New Roman" w:hAnsi="Times New Roman" w:cs="Times New Roman"/>
         </w:rPr>
-        <w:t xml:space="preserve">        </w:t>
-      </w:r>
-      <w:proofErr w:type="gramStart"/>
-      <w:r>
-        <w:rPr>
-          <w:rFonts w:ascii="Times New Roman" w:hAnsi="Times New Roman" w:cs="Times New Roman"/>
-        </w:rPr>
-        <w:t>p.cust</w:t>
-      </w:r>
-      <w:proofErr w:type="gramEnd"/>
-      <w:r>
-        <w:rPr>
-          <w:rFonts w:ascii="Times New Roman" w:hAnsi="Times New Roman" w:cs="Times New Roman"/>
-        </w:rPr>
-        <w:t>_no = ord.cust_no</w:t>
-      </w:r>
-    </w:p>
-    <w:p>
-      <w:pPr>
-        <w:rPr>
-          <w:rFonts w:ascii="Times New Roman" w:hAnsi="Times New Roman" w:cs="Times New Roman"/>
-        </w:rPr>
-      </w:pPr>
-      <w:r>
-        <w:rPr>
-          <w:rFonts w:ascii="Times New Roman" w:hAnsi="Times New Roman" w:cs="Times New Roman"/>
-        </w:rPr>
-        <w:t xml:space="preserve">    AND </w:t>
-      </w:r>
-      <w:proofErr w:type="gramStart"/>
-      <w:r>
-        <w:rPr>
-          <w:rFonts w:ascii="Times New Roman" w:hAnsi="Times New Roman" w:cs="Times New Roman"/>
-        </w:rPr>
-        <w:t>p.maxdate</w:t>
-      </w:r>
-      <w:proofErr w:type="gramEnd"/>
-      <w:r>
-        <w:rPr>
-          <w:rFonts w:ascii="Times New Roman" w:hAnsi="Times New Roman" w:cs="Times New Roman"/>
-        </w:rPr>
-        <w:t xml:space="preserve"> = ord.ord_dttm</w:t>
+        <w:t xml:space="preserve">        p.cust_no = ord.cust_no</w:t>
+      </w:r>
+    </w:p>
+    <w:p>
+      <w:pPr>
+        <w:rPr>
+          <w:rFonts w:ascii="Times New Roman" w:hAnsi="Times New Roman" w:cs="Times New Roman"/>
+        </w:rPr>
+      </w:pPr>
+      <w:r>
+        <w:rPr>
+          <w:rFonts w:ascii="Times New Roman" w:hAnsi="Times New Roman" w:cs="Times New Roman"/>
+        </w:rPr>
+        <w:t xml:space="preserve">    AND p.maxdate = ord.ord_dttm</w:t>
       </w:r>
     </w:p>
     <w:p>
@@ -5450,9 +5177,8 @@
           <w:rFonts w:ascii="Times New Roman" w:hAnsi="Times New Roman" w:cs="Times New Roman"/>
           <w:noProof/>
         </w:rPr>
-        <w:lastRenderedPageBreak/>
         <w:drawing>
-          <wp:inline distT="0" distB="0" distL="0" distR="0" wp14:anchorId="03BEFDA6" wp14:editId="511578BC">
+          <wp:inline distT="0" distB="0" distL="0" distR="0" wp14:anchorId="6D0E1924" wp14:editId="50E76BAB">
             <wp:extent cx="2530059" cy="4320914"/>
             <wp:effectExtent l="0" t="0" r="3810" b="3810"/>
             <wp:docPr id="12" name="Picture 12"/>
@@ -5498,6 +5224,7 @@
         <w:rPr>
           <w:rFonts w:ascii="Times New Roman" w:hAnsi="Times New Roman" w:cs="Times New Roman"/>
         </w:rPr>
+        <w:lastRenderedPageBreak/>
         <w:t>SELECT</w:t>
       </w:r>
     </w:p>
@@ -5537,21 +5264,7 @@
         <w:rPr>
           <w:rFonts w:ascii="Times New Roman" w:hAnsi="Times New Roman" w:cs="Times New Roman"/>
         </w:rPr>
-        <w:t xml:space="preserve">    </w:t>
-      </w:r>
-      <w:proofErr w:type="gramStart"/>
-      <w:r>
-        <w:rPr>
-          <w:rFonts w:ascii="Times New Roman" w:hAnsi="Times New Roman" w:cs="Times New Roman"/>
-        </w:rPr>
-        <w:t>nvl(</w:t>
-      </w:r>
-      <w:proofErr w:type="gramEnd"/>
-      <w:r>
-        <w:rPr>
-          <w:rFonts w:ascii="Times New Roman" w:hAnsi="Times New Roman" w:cs="Times New Roman"/>
-        </w:rPr>
-        <w:t>b.total, 0)</w:t>
+        <w:t xml:space="preserve">    nvl(b.total, 0)</w:t>
       </w:r>
     </w:p>
     <w:p>
@@ -5603,21 +5316,7 @@
         <w:rPr>
           <w:rFonts w:ascii="Times New Roman" w:hAnsi="Times New Roman" w:cs="Times New Roman"/>
         </w:rPr>
-        <w:t xml:space="preserve">            </w:t>
-      </w:r>
-      <w:proofErr w:type="gramStart"/>
-      <w:r>
-        <w:rPr>
-          <w:rFonts w:ascii="Times New Roman" w:hAnsi="Times New Roman" w:cs="Times New Roman"/>
-        </w:rPr>
-        <w:t>( substr</w:t>
-      </w:r>
-      <w:proofErr w:type="gramEnd"/>
-      <w:r>
-        <w:rPr>
-          <w:rFonts w:ascii="Times New Roman" w:hAnsi="Times New Roman" w:cs="Times New Roman"/>
-        </w:rPr>
-        <w:t>(ord_dttm, 1, 6) ) AS mon</w:t>
+        <w:t xml:space="preserve">            ( substr(ord_dttm, 1, 6) ) AS mon</w:t>
       </w:r>
     </w:p>
     <w:p>
@@ -5669,70 +5368,242 @@
         <w:rPr>
           <w:rFonts w:ascii="Times New Roman" w:hAnsi="Times New Roman" w:cs="Times New Roman"/>
         </w:rPr>
-        <w:t xml:space="preserve">            </w:t>
-      </w:r>
-      <w:proofErr w:type="gramStart"/>
-      <w:r>
-        <w:rPr>
-          <w:rFonts w:ascii="Times New Roman" w:hAnsi="Times New Roman" w:cs="Times New Roman"/>
-        </w:rPr>
-        <w:t>substr(</w:t>
-      </w:r>
-      <w:proofErr w:type="gramEnd"/>
-      <w:r>
-        <w:rPr>
-          <w:rFonts w:ascii="Times New Roman" w:hAnsi="Times New Roman" w:cs="Times New Roman"/>
-        </w:rPr>
-        <w:t>ord_dttm, 1, 5) LIKE '20190'</w:t>
-      </w:r>
-    </w:p>
-    <w:p>
-      <w:pPr>
-        <w:rPr>
-          <w:rFonts w:ascii="Times New Roman" w:hAnsi="Times New Roman" w:cs="Times New Roman"/>
-        </w:rPr>
-      </w:pPr>
-      <w:r>
-        <w:rPr>
-          <w:rFonts w:ascii="Times New Roman" w:hAnsi="Times New Roman" w:cs="Times New Roman"/>
-        </w:rPr>
-        <w:t xml:space="preserve">            AND </w:t>
-      </w:r>
-      <w:proofErr w:type="gramStart"/>
-      <w:r>
-        <w:rPr>
-          <w:rFonts w:ascii="Times New Roman" w:hAnsi="Times New Roman" w:cs="Times New Roman"/>
-        </w:rPr>
-        <w:t>substr(</w:t>
-      </w:r>
-      <w:proofErr w:type="gramEnd"/>
-      <w:r>
-        <w:rPr>
-          <w:rFonts w:ascii="Times New Roman" w:hAnsi="Times New Roman" w:cs="Times New Roman"/>
-        </w:rPr>
-        <w:t>ord_dttm, 6, 1) IN ( '6', '7', '8',</w:t>
-      </w:r>
-    </w:p>
-    <w:p>
-      <w:pPr>
-        <w:rPr>
-          <w:rFonts w:ascii="Times New Roman" w:hAnsi="Times New Roman" w:cs="Times New Roman"/>
-        </w:rPr>
-      </w:pPr>
-      <w:r>
-        <w:rPr>
-          <w:rFonts w:ascii="Times New Roman" w:hAnsi="Times New Roman" w:cs="Times New Roman"/>
-        </w:rPr>
-        <w:t xml:space="preserve">                                            '9</w:t>
-      </w:r>
-      <w:proofErr w:type="gramStart"/>
-      <w:r>
-        <w:rPr>
-          <w:rFonts w:ascii="Times New Roman" w:hAnsi="Times New Roman" w:cs="Times New Roman"/>
-        </w:rPr>
-        <w:t>' )</w:t>
-      </w:r>
-      <w:proofErr w:type="gramEnd"/>
+        <w:t xml:space="preserve">            substr(ord_dttm, 1, 5) LIKE '20190'</w:t>
+      </w:r>
+    </w:p>
+    <w:p>
+      <w:pPr>
+        <w:rPr>
+          <w:rFonts w:ascii="Times New Roman" w:hAnsi="Times New Roman" w:cs="Times New Roman"/>
+        </w:rPr>
+      </w:pPr>
+      <w:r>
+        <w:rPr>
+          <w:rFonts w:ascii="Times New Roman" w:hAnsi="Times New Roman" w:cs="Times New Roman"/>
+        </w:rPr>
+        <w:t xml:space="preserve">            AND substr(ord_dttm, 6, 1) IN ( '6', '7', '8',</w:t>
+      </w:r>
+    </w:p>
+    <w:p>
+      <w:pPr>
+        <w:rPr>
+          <w:rFonts w:ascii="Times New Roman" w:hAnsi="Times New Roman" w:cs="Times New Roman"/>
+        </w:rPr>
+      </w:pPr>
+      <w:r>
+        <w:rPr>
+          <w:rFonts w:ascii="Times New Roman" w:hAnsi="Times New Roman" w:cs="Times New Roman"/>
+        </w:rPr>
+        <w:t xml:space="preserve">                                            '9' )</w:t>
+      </w:r>
+    </w:p>
+    <w:p>
+      <w:pPr>
+        <w:rPr>
+          <w:rFonts w:ascii="Times New Roman" w:hAnsi="Times New Roman" w:cs="Times New Roman"/>
+        </w:rPr>
+      </w:pPr>
+      <w:r>
+        <w:rPr>
+          <w:rFonts w:ascii="Times New Roman" w:hAnsi="Times New Roman" w:cs="Times New Roman"/>
+        </w:rPr>
+        <w:t xml:space="preserve">    ) a</w:t>
+      </w:r>
+    </w:p>
+    <w:p>
+      <w:pPr>
+        <w:rPr>
+          <w:rFonts w:ascii="Times New Roman" w:hAnsi="Times New Roman" w:cs="Times New Roman"/>
+        </w:rPr>
+      </w:pPr>
+      <w:r>
+        <w:rPr>
+          <w:rFonts w:ascii="Times New Roman" w:hAnsi="Times New Roman" w:cs="Times New Roman"/>
+        </w:rPr>
+        <w:t xml:space="preserve">    LEFT OUTER JOIN (</w:t>
+      </w:r>
+    </w:p>
+    <w:p>
+      <w:pPr>
+        <w:rPr>
+          <w:rFonts w:ascii="Times New Roman" w:hAnsi="Times New Roman" w:cs="Times New Roman"/>
+        </w:rPr>
+      </w:pPr>
+      <w:r>
+        <w:rPr>
+          <w:rFonts w:ascii="Times New Roman" w:hAnsi="Times New Roman" w:cs="Times New Roman"/>
+        </w:rPr>
+        <w:t xml:space="preserve">        SELECT</w:t>
+      </w:r>
+    </w:p>
+    <w:p>
+      <w:pPr>
+        <w:rPr>
+          <w:rFonts w:ascii="Times New Roman" w:hAnsi="Times New Roman" w:cs="Times New Roman"/>
+        </w:rPr>
+      </w:pPr>
+      <w:r>
+        <w:rPr>
+          <w:rFonts w:ascii="Times New Roman" w:hAnsi="Times New Roman" w:cs="Times New Roman"/>
+        </w:rPr>
+        <w:t xml:space="preserve">            a.mon,</w:t>
+      </w:r>
+    </w:p>
+    <w:p>
+      <w:pPr>
+        <w:rPr>
+          <w:rFonts w:ascii="Times New Roman" w:hAnsi="Times New Roman" w:cs="Times New Roman"/>
+        </w:rPr>
+      </w:pPr>
+      <w:r>
+        <w:rPr>
+          <w:rFonts w:ascii="Times New Roman" w:hAnsi="Times New Roman" w:cs="Times New Roman"/>
+        </w:rPr>
+        <w:t xml:space="preserve">            pro_cd,</w:t>
+      </w:r>
+    </w:p>
+    <w:p>
+      <w:pPr>
+        <w:rPr>
+          <w:rFonts w:ascii="Times New Roman" w:hAnsi="Times New Roman" w:cs="Times New Roman"/>
+        </w:rPr>
+      </w:pPr>
+      <w:r>
+        <w:rPr>
+          <w:rFonts w:ascii="Times New Roman" w:hAnsi="Times New Roman" w:cs="Times New Roman"/>
+        </w:rPr>
+        <w:t xml:space="preserve">            COUNT(pro_cd) AS total</w:t>
+      </w:r>
+    </w:p>
+    <w:p>
+      <w:pPr>
+        <w:rPr>
+          <w:rFonts w:ascii="Times New Roman" w:hAnsi="Times New Roman" w:cs="Times New Roman"/>
+        </w:rPr>
+      </w:pPr>
+      <w:r>
+        <w:rPr>
+          <w:rFonts w:ascii="Times New Roman" w:hAnsi="Times New Roman" w:cs="Times New Roman"/>
+        </w:rPr>
+        <w:t xml:space="preserve">        FROM</w:t>
+      </w:r>
+    </w:p>
+    <w:p>
+      <w:pPr>
+        <w:rPr>
+          <w:rFonts w:ascii="Times New Roman" w:hAnsi="Times New Roman" w:cs="Times New Roman"/>
+        </w:rPr>
+      </w:pPr>
+      <w:r>
+        <w:rPr>
+          <w:rFonts w:ascii="Times New Roman" w:hAnsi="Times New Roman" w:cs="Times New Roman"/>
+        </w:rPr>
+        <w:t xml:space="preserve">            (</w:t>
+      </w:r>
+    </w:p>
+    <w:p>
+      <w:pPr>
+        <w:rPr>
+          <w:rFonts w:ascii="Times New Roman" w:hAnsi="Times New Roman" w:cs="Times New Roman"/>
+        </w:rPr>
+      </w:pPr>
+      <w:r>
+        <w:rPr>
+          <w:rFonts w:ascii="Times New Roman" w:hAnsi="Times New Roman" w:cs="Times New Roman"/>
+        </w:rPr>
+        <w:t xml:space="preserve">                SELECT</w:t>
+      </w:r>
+    </w:p>
+    <w:p>
+      <w:pPr>
+        <w:rPr>
+          <w:rFonts w:ascii="Times New Roman" w:hAnsi="Times New Roman" w:cs="Times New Roman"/>
+        </w:rPr>
+      </w:pPr>
+      <w:r>
+        <w:rPr>
+          <w:rFonts w:ascii="Times New Roman" w:hAnsi="Times New Roman" w:cs="Times New Roman"/>
+        </w:rPr>
+        <w:t xml:space="preserve">                    substr(ord_dttm, 1, 6) AS mon,</w:t>
+      </w:r>
+    </w:p>
+    <w:p>
+      <w:pPr>
+        <w:rPr>
+          <w:rFonts w:ascii="Times New Roman" w:hAnsi="Times New Roman" w:cs="Times New Roman"/>
+        </w:rPr>
+      </w:pPr>
+      <w:r>
+        <w:rPr>
+          <w:rFonts w:ascii="Times New Roman" w:hAnsi="Times New Roman" w:cs="Times New Roman"/>
+        </w:rPr>
+        <w:t xml:space="preserve">                    pro_cd</w:t>
+      </w:r>
+    </w:p>
+    <w:p>
+      <w:pPr>
+        <w:rPr>
+          <w:rFonts w:ascii="Times New Roman" w:hAnsi="Times New Roman" w:cs="Times New Roman"/>
+        </w:rPr>
+      </w:pPr>
+      <w:r>
+        <w:rPr>
+          <w:rFonts w:ascii="Times New Roman" w:hAnsi="Times New Roman" w:cs="Times New Roman"/>
+        </w:rPr>
+        <w:t xml:space="preserve">                FROM</w:t>
+      </w:r>
+    </w:p>
+    <w:p>
+      <w:pPr>
+        <w:rPr>
+          <w:rFonts w:ascii="Times New Roman" w:hAnsi="Times New Roman" w:cs="Times New Roman"/>
+        </w:rPr>
+      </w:pPr>
+      <w:r>
+        <w:rPr>
+          <w:rFonts w:ascii="Times New Roman" w:hAnsi="Times New Roman" w:cs="Times New Roman"/>
+        </w:rPr>
+        <w:t xml:space="preserve">                    tb_ord</w:t>
+      </w:r>
+    </w:p>
+    <w:p>
+      <w:pPr>
+        <w:rPr>
+          <w:rFonts w:ascii="Times New Roman" w:hAnsi="Times New Roman" w:cs="Times New Roman"/>
+        </w:rPr>
+      </w:pPr>
+      <w:r>
+        <w:rPr>
+          <w:rFonts w:ascii="Times New Roman" w:hAnsi="Times New Roman" w:cs="Times New Roman"/>
+        </w:rPr>
+        <w:t xml:space="preserve">                WHERE</w:t>
+      </w:r>
+    </w:p>
+    <w:p>
+      <w:pPr>
+        <w:rPr>
+          <w:rFonts w:ascii="Times New Roman" w:hAnsi="Times New Roman" w:cs="Times New Roman"/>
+        </w:rPr>
+      </w:pPr>
+      <w:r>
+        <w:rPr>
+          <w:rFonts w:ascii="Times New Roman" w:hAnsi="Times New Roman" w:cs="Times New Roman"/>
+        </w:rPr>
+        <w:t xml:space="preserve">                    substr(ord_dttm, 1, 5) LIKE '20190'</w:t>
+      </w:r>
+    </w:p>
+    <w:p>
+      <w:pPr>
+        <w:rPr>
+          <w:rFonts w:ascii="Times New Roman" w:hAnsi="Times New Roman" w:cs="Times New Roman"/>
+        </w:rPr>
+      </w:pPr>
+      <w:r>
+        <w:rPr>
+          <w:rFonts w:ascii="Times New Roman" w:hAnsi="Times New Roman" w:cs="Times New Roman"/>
+        </w:rPr>
+        <w:t xml:space="preserve">                    AND substr(ord_dttm, 6, 1) IN ( '6', '7', '8',</w:t>
+      </w:r>
     </w:p>
     <w:p>
       <w:pPr>
@@ -5745,266 +5616,8 @@
           <w:rFonts w:ascii="Times New Roman" w:hAnsi="Times New Roman" w:cs="Times New Roman"/>
         </w:rPr>
         <w:lastRenderedPageBreak/>
-        <w:t xml:space="preserve">    ) a</w:t>
-      </w:r>
-    </w:p>
-    <w:p>
-      <w:pPr>
-        <w:rPr>
-          <w:rFonts w:ascii="Times New Roman" w:hAnsi="Times New Roman" w:cs="Times New Roman"/>
-        </w:rPr>
-      </w:pPr>
-      <w:r>
-        <w:rPr>
-          <w:rFonts w:ascii="Times New Roman" w:hAnsi="Times New Roman" w:cs="Times New Roman"/>
-        </w:rPr>
-        <w:t xml:space="preserve">    LEFT OUTER JOIN (</w:t>
-      </w:r>
-    </w:p>
-    <w:p>
-      <w:pPr>
-        <w:rPr>
-          <w:rFonts w:ascii="Times New Roman" w:hAnsi="Times New Roman" w:cs="Times New Roman"/>
-        </w:rPr>
-      </w:pPr>
-      <w:r>
-        <w:rPr>
-          <w:rFonts w:ascii="Times New Roman" w:hAnsi="Times New Roman" w:cs="Times New Roman"/>
-        </w:rPr>
-        <w:t xml:space="preserve">        SELECT</w:t>
-      </w:r>
-    </w:p>
-    <w:p>
-      <w:pPr>
-        <w:rPr>
-          <w:rFonts w:ascii="Times New Roman" w:hAnsi="Times New Roman" w:cs="Times New Roman"/>
-        </w:rPr>
-      </w:pPr>
-      <w:r>
-        <w:rPr>
-          <w:rFonts w:ascii="Times New Roman" w:hAnsi="Times New Roman" w:cs="Times New Roman"/>
-        </w:rPr>
-        <w:t xml:space="preserve">            a.mon,</w:t>
-      </w:r>
-    </w:p>
-    <w:p>
-      <w:pPr>
-        <w:rPr>
-          <w:rFonts w:ascii="Times New Roman" w:hAnsi="Times New Roman" w:cs="Times New Roman"/>
-        </w:rPr>
-      </w:pPr>
-      <w:r>
-        <w:rPr>
-          <w:rFonts w:ascii="Times New Roman" w:hAnsi="Times New Roman" w:cs="Times New Roman"/>
-        </w:rPr>
-        <w:t xml:space="preserve">            pro_cd,</w:t>
-      </w:r>
-    </w:p>
-    <w:p>
-      <w:pPr>
-        <w:rPr>
-          <w:rFonts w:ascii="Times New Roman" w:hAnsi="Times New Roman" w:cs="Times New Roman"/>
-        </w:rPr>
-      </w:pPr>
-      <w:r>
-        <w:rPr>
-          <w:rFonts w:ascii="Times New Roman" w:hAnsi="Times New Roman" w:cs="Times New Roman"/>
-        </w:rPr>
-        <w:t xml:space="preserve">            COUNT(pro_cd) AS total</w:t>
-      </w:r>
-    </w:p>
-    <w:p>
-      <w:pPr>
-        <w:rPr>
-          <w:rFonts w:ascii="Times New Roman" w:hAnsi="Times New Roman" w:cs="Times New Roman"/>
-        </w:rPr>
-      </w:pPr>
-      <w:r>
-        <w:rPr>
-          <w:rFonts w:ascii="Times New Roman" w:hAnsi="Times New Roman" w:cs="Times New Roman"/>
-        </w:rPr>
-        <w:t xml:space="preserve">        FROM</w:t>
-      </w:r>
-    </w:p>
-    <w:p>
-      <w:pPr>
-        <w:rPr>
-          <w:rFonts w:ascii="Times New Roman" w:hAnsi="Times New Roman" w:cs="Times New Roman"/>
-        </w:rPr>
-      </w:pPr>
-      <w:r>
-        <w:rPr>
-          <w:rFonts w:ascii="Times New Roman" w:hAnsi="Times New Roman" w:cs="Times New Roman"/>
-        </w:rPr>
-        <w:t xml:space="preserve">            (</w:t>
-      </w:r>
-    </w:p>
-    <w:p>
-      <w:pPr>
-        <w:rPr>
-          <w:rFonts w:ascii="Times New Roman" w:hAnsi="Times New Roman" w:cs="Times New Roman"/>
-        </w:rPr>
-      </w:pPr>
-      <w:r>
-        <w:rPr>
-          <w:rFonts w:ascii="Times New Roman" w:hAnsi="Times New Roman" w:cs="Times New Roman"/>
-        </w:rPr>
-        <w:t xml:space="preserve">                SELECT</w:t>
-      </w:r>
-    </w:p>
-    <w:p>
-      <w:pPr>
-        <w:rPr>
-          <w:rFonts w:ascii="Times New Roman" w:hAnsi="Times New Roman" w:cs="Times New Roman"/>
-        </w:rPr>
-      </w:pPr>
-      <w:r>
-        <w:rPr>
-          <w:rFonts w:ascii="Times New Roman" w:hAnsi="Times New Roman" w:cs="Times New Roman"/>
-        </w:rPr>
-        <w:t xml:space="preserve">                    </w:t>
-      </w:r>
-      <w:proofErr w:type="gramStart"/>
-      <w:r>
-        <w:rPr>
-          <w:rFonts w:ascii="Times New Roman" w:hAnsi="Times New Roman" w:cs="Times New Roman"/>
-        </w:rPr>
-        <w:t>substr(</w:t>
-      </w:r>
-      <w:proofErr w:type="gramEnd"/>
-      <w:r>
-        <w:rPr>
-          <w:rFonts w:ascii="Times New Roman" w:hAnsi="Times New Roman" w:cs="Times New Roman"/>
-        </w:rPr>
-        <w:t>ord_dttm, 1, 6) AS mon,</w:t>
-      </w:r>
-    </w:p>
-    <w:p>
-      <w:pPr>
-        <w:rPr>
-          <w:rFonts w:ascii="Times New Roman" w:hAnsi="Times New Roman" w:cs="Times New Roman"/>
-        </w:rPr>
-      </w:pPr>
-      <w:r>
-        <w:rPr>
-          <w:rFonts w:ascii="Times New Roman" w:hAnsi="Times New Roman" w:cs="Times New Roman"/>
-        </w:rPr>
-        <w:t xml:space="preserve">                    pro_cd</w:t>
-      </w:r>
-    </w:p>
-    <w:p>
-      <w:pPr>
-        <w:rPr>
-          <w:rFonts w:ascii="Times New Roman" w:hAnsi="Times New Roman" w:cs="Times New Roman"/>
-        </w:rPr>
-      </w:pPr>
-      <w:r>
-        <w:rPr>
-          <w:rFonts w:ascii="Times New Roman" w:hAnsi="Times New Roman" w:cs="Times New Roman"/>
-        </w:rPr>
-        <w:t xml:space="preserve">                FROM</w:t>
-      </w:r>
-    </w:p>
-    <w:p>
-      <w:pPr>
-        <w:rPr>
-          <w:rFonts w:ascii="Times New Roman" w:hAnsi="Times New Roman" w:cs="Times New Roman"/>
-        </w:rPr>
-      </w:pPr>
-      <w:r>
-        <w:rPr>
-          <w:rFonts w:ascii="Times New Roman" w:hAnsi="Times New Roman" w:cs="Times New Roman"/>
-        </w:rPr>
-        <w:t xml:space="preserve">                    tb_ord</w:t>
-      </w:r>
-    </w:p>
-    <w:p>
-      <w:pPr>
-        <w:rPr>
-          <w:rFonts w:ascii="Times New Roman" w:hAnsi="Times New Roman" w:cs="Times New Roman"/>
-        </w:rPr>
-      </w:pPr>
-      <w:r>
-        <w:rPr>
-          <w:rFonts w:ascii="Times New Roman" w:hAnsi="Times New Roman" w:cs="Times New Roman"/>
-        </w:rPr>
-        <w:t xml:space="preserve">                WHERE</w:t>
-      </w:r>
-    </w:p>
-    <w:p>
-      <w:pPr>
-        <w:rPr>
-          <w:rFonts w:ascii="Times New Roman" w:hAnsi="Times New Roman" w:cs="Times New Roman"/>
-        </w:rPr>
-      </w:pPr>
-      <w:r>
-        <w:rPr>
-          <w:rFonts w:ascii="Times New Roman" w:hAnsi="Times New Roman" w:cs="Times New Roman"/>
-        </w:rPr>
-        <w:t xml:space="preserve">                    </w:t>
-      </w:r>
-      <w:proofErr w:type="gramStart"/>
-      <w:r>
-        <w:rPr>
-          <w:rFonts w:ascii="Times New Roman" w:hAnsi="Times New Roman" w:cs="Times New Roman"/>
-        </w:rPr>
-        <w:t>substr(</w:t>
-      </w:r>
-      <w:proofErr w:type="gramEnd"/>
-      <w:r>
-        <w:rPr>
-          <w:rFonts w:ascii="Times New Roman" w:hAnsi="Times New Roman" w:cs="Times New Roman"/>
-        </w:rPr>
-        <w:t>ord_dttm, 1, 5) LIKE '20190'</w:t>
-      </w:r>
-    </w:p>
-    <w:p>
-      <w:pPr>
-        <w:rPr>
-          <w:rFonts w:ascii="Times New Roman" w:hAnsi="Times New Roman" w:cs="Times New Roman"/>
-        </w:rPr>
-      </w:pPr>
-      <w:r>
-        <w:rPr>
-          <w:rFonts w:ascii="Times New Roman" w:hAnsi="Times New Roman" w:cs="Times New Roman"/>
-        </w:rPr>
-        <w:t xml:space="preserve">                    AND </w:t>
-      </w:r>
-      <w:proofErr w:type="gramStart"/>
-      <w:r>
-        <w:rPr>
-          <w:rFonts w:ascii="Times New Roman" w:hAnsi="Times New Roman" w:cs="Times New Roman"/>
-        </w:rPr>
-        <w:t>substr(</w:t>
-      </w:r>
-      <w:proofErr w:type="gramEnd"/>
-      <w:r>
-        <w:rPr>
-          <w:rFonts w:ascii="Times New Roman" w:hAnsi="Times New Roman" w:cs="Times New Roman"/>
-        </w:rPr>
-        <w:t>ord_dttm, 6, 1) IN ( '6', '7', '8',</w:t>
-      </w:r>
-    </w:p>
-    <w:p>
-      <w:pPr>
-        <w:rPr>
-          <w:rFonts w:ascii="Times New Roman" w:hAnsi="Times New Roman" w:cs="Times New Roman"/>
-        </w:rPr>
-      </w:pPr>
-      <w:r>
-        <w:rPr>
-          <w:rFonts w:ascii="Times New Roman" w:hAnsi="Times New Roman" w:cs="Times New Roman"/>
-        </w:rPr>
-        <w:t xml:space="preserve">                                                    '9</w:t>
-      </w:r>
-      <w:proofErr w:type="gramStart"/>
-      <w:r>
-        <w:rPr>
-          <w:rFonts w:ascii="Times New Roman" w:hAnsi="Times New Roman" w:cs="Times New Roman"/>
-        </w:rPr>
-        <w:t>' )</w:t>
-      </w:r>
-      <w:proofErr w:type="gramEnd"/>
+        <w:t xml:space="preserve">                                                    '9' )</w:t>
+      </w:r>
     </w:p>
     <w:p>
       <w:pPr>
@@ -6121,7 +5734,7 @@
           <w:noProof/>
         </w:rPr>
         <w:drawing>
-          <wp:inline distT="0" distB="0" distL="0" distR="0" wp14:anchorId="3FC59D50" wp14:editId="1B30D7D0">
+          <wp:inline distT="0" distB="0" distL="0" distR="0" wp14:anchorId="591A670C" wp14:editId="64F00EB9">
             <wp:extent cx="1943268" cy="960203"/>
             <wp:effectExtent l="0" t="0" r="0" b="0"/>
             <wp:docPr id="8" name="Picture 8"/>
@@ -6193,285 +5806,215 @@
         <w:rPr>
           <w:rFonts w:ascii="Times New Roman" w:hAnsi="Times New Roman" w:cs="Times New Roman"/>
         </w:rPr>
+        <w:t xml:space="preserve">    doo.total,</w:t>
+      </w:r>
+    </w:p>
+    <w:p>
+      <w:pPr>
+        <w:rPr>
+          <w:rFonts w:ascii="Times New Roman" w:hAnsi="Times New Roman" w:cs="Times New Roman"/>
+        </w:rPr>
+      </w:pPr>
+      <w:r>
+        <w:rPr>
+          <w:rFonts w:ascii="Times New Roman" w:hAnsi="Times New Roman" w:cs="Times New Roman"/>
+        </w:rPr>
+        <w:t xml:space="preserve">    100 - nvl(SUM(doo.total)</w:t>
+      </w:r>
+    </w:p>
+    <w:p>
+      <w:pPr>
+        <w:rPr>
+          <w:rFonts w:ascii="Times New Roman" w:hAnsi="Times New Roman" w:cs="Times New Roman"/>
+        </w:rPr>
+      </w:pPr>
+      <w:r>
+        <w:rPr>
+          <w:rFonts w:ascii="Times New Roman" w:hAnsi="Times New Roman" w:cs="Times New Roman"/>
+        </w:rPr>
+        <w:t xml:space="preserve">              OVER(PARTITION BY doo.pro_cd</w:t>
+      </w:r>
+    </w:p>
+    <w:p>
+      <w:pPr>
+        <w:rPr>
+          <w:rFonts w:ascii="Times New Roman" w:hAnsi="Times New Roman" w:cs="Times New Roman"/>
+        </w:rPr>
+      </w:pPr>
+      <w:r>
+        <w:rPr>
+          <w:rFonts w:ascii="Times New Roman" w:hAnsi="Times New Roman" w:cs="Times New Roman"/>
+        </w:rPr>
+        <w:t xml:space="preserve">                   ORDER BY</w:t>
+      </w:r>
+    </w:p>
+    <w:p>
+      <w:pPr>
+        <w:rPr>
+          <w:rFonts w:ascii="Times New Roman" w:hAnsi="Times New Roman" w:cs="Times New Roman"/>
+        </w:rPr>
+      </w:pPr>
+      <w:r>
+        <w:rPr>
+          <w:rFonts w:ascii="Times New Roman" w:hAnsi="Times New Roman" w:cs="Times New Roman"/>
+        </w:rPr>
+        <w:t xml:space="preserve">                       doo.mon</w:t>
+      </w:r>
+    </w:p>
+    <w:p>
+      <w:pPr>
+        <w:rPr>
+          <w:rFonts w:ascii="Times New Roman" w:hAnsi="Times New Roman" w:cs="Times New Roman"/>
+        </w:rPr>
+      </w:pPr>
+      <w:r>
+        <w:rPr>
+          <w:rFonts w:ascii="Times New Roman" w:hAnsi="Times New Roman" w:cs="Times New Roman"/>
+        </w:rPr>
+        <w:t xml:space="preserve">              ), 0) AS remain</w:t>
+      </w:r>
+    </w:p>
+    <w:p>
+      <w:pPr>
+        <w:rPr>
+          <w:rFonts w:ascii="Times New Roman" w:hAnsi="Times New Roman" w:cs="Times New Roman"/>
+        </w:rPr>
+      </w:pPr>
+      <w:r>
+        <w:rPr>
+          <w:rFonts w:ascii="Times New Roman" w:hAnsi="Times New Roman" w:cs="Times New Roman"/>
+        </w:rPr>
+        <w:t>FROM</w:t>
+      </w:r>
+    </w:p>
+    <w:p>
+      <w:pPr>
+        <w:rPr>
+          <w:rFonts w:ascii="Times New Roman" w:hAnsi="Times New Roman" w:cs="Times New Roman"/>
+        </w:rPr>
+      </w:pPr>
+      <w:r>
+        <w:rPr>
+          <w:rFonts w:ascii="Times New Roman" w:hAnsi="Times New Roman" w:cs="Times New Roman"/>
+        </w:rPr>
+        <w:t xml:space="preserve">    (</w:t>
+      </w:r>
+    </w:p>
+    <w:p>
+      <w:pPr>
+        <w:rPr>
+          <w:rFonts w:ascii="Times New Roman" w:hAnsi="Times New Roman" w:cs="Times New Roman"/>
+        </w:rPr>
+      </w:pPr>
+      <w:r>
+        <w:rPr>
+          <w:rFonts w:ascii="Times New Roman" w:hAnsi="Times New Roman" w:cs="Times New Roman"/>
+        </w:rPr>
+        <w:t xml:space="preserve">        SELECT</w:t>
+      </w:r>
+    </w:p>
+    <w:p>
+      <w:pPr>
+        <w:rPr>
+          <w:rFonts w:ascii="Times New Roman" w:hAnsi="Times New Roman" w:cs="Times New Roman"/>
+        </w:rPr>
+      </w:pPr>
+      <w:r>
+        <w:rPr>
+          <w:rFonts w:ascii="Times New Roman" w:hAnsi="Times New Roman" w:cs="Times New Roman"/>
+        </w:rPr>
+        <w:t xml:space="preserve">            a.mon                  AS mon,</w:t>
+      </w:r>
+    </w:p>
+    <w:p>
+      <w:pPr>
+        <w:rPr>
+          <w:rFonts w:ascii="Times New Roman" w:hAnsi="Times New Roman" w:cs="Times New Roman"/>
+        </w:rPr>
+      </w:pPr>
+      <w:r>
+        <w:rPr>
+          <w:rFonts w:ascii="Times New Roman" w:hAnsi="Times New Roman" w:cs="Times New Roman"/>
+        </w:rPr>
+        <w:t xml:space="preserve">            nvl(b.pro_cd, '00001') AS pro_cd,</w:t>
+      </w:r>
+    </w:p>
+    <w:p>
+      <w:pPr>
+        <w:rPr>
+          <w:rFonts w:ascii="Times New Roman" w:hAnsi="Times New Roman" w:cs="Times New Roman"/>
+        </w:rPr>
+      </w:pPr>
+      <w:r>
+        <w:rPr>
+          <w:rFonts w:ascii="Times New Roman" w:hAnsi="Times New Roman" w:cs="Times New Roman"/>
+        </w:rPr>
+        <w:t xml:space="preserve">            nvl(b.total, 0)        AS total</w:t>
+      </w:r>
+    </w:p>
+    <w:p>
+      <w:pPr>
+        <w:rPr>
+          <w:rFonts w:ascii="Times New Roman" w:hAnsi="Times New Roman" w:cs="Times New Roman"/>
+        </w:rPr>
+      </w:pPr>
+      <w:r>
+        <w:rPr>
+          <w:rFonts w:ascii="Times New Roman" w:hAnsi="Times New Roman" w:cs="Times New Roman"/>
+        </w:rPr>
+        <w:t xml:space="preserve">        FROM</w:t>
+      </w:r>
+    </w:p>
+    <w:p>
+      <w:pPr>
+        <w:rPr>
+          <w:rFonts w:ascii="Times New Roman" w:hAnsi="Times New Roman" w:cs="Times New Roman"/>
+        </w:rPr>
+      </w:pPr>
+      <w:r>
+        <w:rPr>
+          <w:rFonts w:ascii="Times New Roman" w:hAnsi="Times New Roman" w:cs="Times New Roman"/>
+        </w:rPr>
+        <w:t xml:space="preserve">            (</w:t>
+      </w:r>
+    </w:p>
+    <w:p>
+      <w:pPr>
+        <w:rPr>
+          <w:rFonts w:ascii="Times New Roman" w:hAnsi="Times New Roman" w:cs="Times New Roman"/>
+        </w:rPr>
+      </w:pPr>
+      <w:r>
+        <w:rPr>
+          <w:rFonts w:ascii="Times New Roman" w:hAnsi="Times New Roman" w:cs="Times New Roman"/>
+        </w:rPr>
+        <w:t xml:space="preserve">                SELECT DISTINCT</w:t>
+      </w:r>
+    </w:p>
+    <w:p>
+      <w:pPr>
+        <w:rPr>
+          <w:rFonts w:ascii="Times New Roman" w:hAnsi="Times New Roman" w:cs="Times New Roman"/>
+        </w:rPr>
+      </w:pPr>
+      <w:r>
+        <w:rPr>
+          <w:rFonts w:ascii="Times New Roman" w:hAnsi="Times New Roman" w:cs="Times New Roman"/>
+        </w:rPr>
+        <w:t xml:space="preserve">                    ( substr(ord_dttm, 1, 6) ) AS mon</w:t>
+      </w:r>
+    </w:p>
+    <w:p>
+      <w:pPr>
+        <w:rPr>
+          <w:rFonts w:ascii="Times New Roman" w:hAnsi="Times New Roman" w:cs="Times New Roman"/>
+        </w:rPr>
+      </w:pPr>
+      <w:r>
+        <w:rPr>
+          <w:rFonts w:ascii="Times New Roman" w:hAnsi="Times New Roman" w:cs="Times New Roman"/>
+        </w:rPr>
         <w:lastRenderedPageBreak/>
-        <w:t xml:space="preserve">    </w:t>
-      </w:r>
-      <w:proofErr w:type="gramStart"/>
-      <w:r>
-        <w:rPr>
-          <w:rFonts w:ascii="Times New Roman" w:hAnsi="Times New Roman" w:cs="Times New Roman"/>
-        </w:rPr>
-        <w:t>doo.total</w:t>
-      </w:r>
-      <w:proofErr w:type="gramEnd"/>
-      <w:r>
-        <w:rPr>
-          <w:rFonts w:ascii="Times New Roman" w:hAnsi="Times New Roman" w:cs="Times New Roman"/>
-        </w:rPr>
-        <w:t>,</w:t>
-      </w:r>
-    </w:p>
-    <w:p>
-      <w:pPr>
-        <w:rPr>
-          <w:rFonts w:ascii="Times New Roman" w:hAnsi="Times New Roman" w:cs="Times New Roman"/>
-        </w:rPr>
-      </w:pPr>
-      <w:r>
-        <w:rPr>
-          <w:rFonts w:ascii="Times New Roman" w:hAnsi="Times New Roman" w:cs="Times New Roman"/>
-        </w:rPr>
-        <w:t xml:space="preserve">    100 - nvl(SUM(</w:t>
-      </w:r>
-      <w:proofErr w:type="gramStart"/>
-      <w:r>
-        <w:rPr>
-          <w:rFonts w:ascii="Times New Roman" w:hAnsi="Times New Roman" w:cs="Times New Roman"/>
-        </w:rPr>
-        <w:t>doo.total</w:t>
-      </w:r>
-      <w:proofErr w:type="gramEnd"/>
-      <w:r>
-        <w:rPr>
-          <w:rFonts w:ascii="Times New Roman" w:hAnsi="Times New Roman" w:cs="Times New Roman"/>
-        </w:rPr>
-        <w:t>)</w:t>
-      </w:r>
-    </w:p>
-    <w:p>
-      <w:pPr>
-        <w:rPr>
-          <w:rFonts w:ascii="Times New Roman" w:hAnsi="Times New Roman" w:cs="Times New Roman"/>
-        </w:rPr>
-      </w:pPr>
-      <w:r>
-        <w:rPr>
-          <w:rFonts w:ascii="Times New Roman" w:hAnsi="Times New Roman" w:cs="Times New Roman"/>
-        </w:rPr>
-        <w:t xml:space="preserve">              </w:t>
-      </w:r>
-      <w:proofErr w:type="gramStart"/>
-      <w:r>
-        <w:rPr>
-          <w:rFonts w:ascii="Times New Roman" w:hAnsi="Times New Roman" w:cs="Times New Roman"/>
-        </w:rPr>
-        <w:t>OVER(</w:t>
-      </w:r>
-      <w:proofErr w:type="gramEnd"/>
-      <w:r>
-        <w:rPr>
-          <w:rFonts w:ascii="Times New Roman" w:hAnsi="Times New Roman" w:cs="Times New Roman"/>
-        </w:rPr>
-        <w:t>PARTITION BY doo.pro_cd</w:t>
-      </w:r>
-    </w:p>
-    <w:p>
-      <w:pPr>
-        <w:rPr>
-          <w:rFonts w:ascii="Times New Roman" w:hAnsi="Times New Roman" w:cs="Times New Roman"/>
-        </w:rPr>
-      </w:pPr>
-      <w:r>
-        <w:rPr>
-          <w:rFonts w:ascii="Times New Roman" w:hAnsi="Times New Roman" w:cs="Times New Roman"/>
-        </w:rPr>
-        <w:t xml:space="preserve">                   ORDER BY</w:t>
-      </w:r>
-    </w:p>
-    <w:p>
-      <w:pPr>
-        <w:rPr>
-          <w:rFonts w:ascii="Times New Roman" w:hAnsi="Times New Roman" w:cs="Times New Roman"/>
-        </w:rPr>
-      </w:pPr>
-      <w:r>
-        <w:rPr>
-          <w:rFonts w:ascii="Times New Roman" w:hAnsi="Times New Roman" w:cs="Times New Roman"/>
-        </w:rPr>
-        <w:t xml:space="preserve">                       doo.mon</w:t>
-      </w:r>
-    </w:p>
-    <w:p>
-      <w:pPr>
-        <w:rPr>
-          <w:rFonts w:ascii="Times New Roman" w:hAnsi="Times New Roman" w:cs="Times New Roman"/>
-        </w:rPr>
-      </w:pPr>
-      <w:r>
-        <w:rPr>
-          <w:rFonts w:ascii="Times New Roman" w:hAnsi="Times New Roman" w:cs="Times New Roman"/>
-        </w:rPr>
-        <w:t xml:space="preserve">              ), 0) AS remain</w:t>
-      </w:r>
-    </w:p>
-    <w:p>
-      <w:pPr>
-        <w:rPr>
-          <w:rFonts w:ascii="Times New Roman" w:hAnsi="Times New Roman" w:cs="Times New Roman"/>
-        </w:rPr>
-      </w:pPr>
-      <w:r>
-        <w:rPr>
-          <w:rFonts w:ascii="Times New Roman" w:hAnsi="Times New Roman" w:cs="Times New Roman"/>
-        </w:rPr>
-        <w:t>FROM</w:t>
-      </w:r>
-    </w:p>
-    <w:p>
-      <w:pPr>
-        <w:rPr>
-          <w:rFonts w:ascii="Times New Roman" w:hAnsi="Times New Roman" w:cs="Times New Roman"/>
-        </w:rPr>
-      </w:pPr>
-      <w:r>
-        <w:rPr>
-          <w:rFonts w:ascii="Times New Roman" w:hAnsi="Times New Roman" w:cs="Times New Roman"/>
-        </w:rPr>
-        <w:t xml:space="preserve">    (</w:t>
-      </w:r>
-    </w:p>
-    <w:p>
-      <w:pPr>
-        <w:rPr>
-          <w:rFonts w:ascii="Times New Roman" w:hAnsi="Times New Roman" w:cs="Times New Roman"/>
-        </w:rPr>
-      </w:pPr>
-      <w:r>
-        <w:rPr>
-          <w:rFonts w:ascii="Times New Roman" w:hAnsi="Times New Roman" w:cs="Times New Roman"/>
-        </w:rPr>
-        <w:t xml:space="preserve">        SELECT</w:t>
-      </w:r>
-    </w:p>
-    <w:p>
-      <w:pPr>
-        <w:rPr>
-          <w:rFonts w:ascii="Times New Roman" w:hAnsi="Times New Roman" w:cs="Times New Roman"/>
-        </w:rPr>
-      </w:pPr>
-      <w:r>
-        <w:rPr>
-          <w:rFonts w:ascii="Times New Roman" w:hAnsi="Times New Roman" w:cs="Times New Roman"/>
-        </w:rPr>
-        <w:t xml:space="preserve">            a.mon                  AS mon,</w:t>
-      </w:r>
-    </w:p>
-    <w:p>
-      <w:pPr>
-        <w:rPr>
-          <w:rFonts w:ascii="Times New Roman" w:hAnsi="Times New Roman" w:cs="Times New Roman"/>
-        </w:rPr>
-      </w:pPr>
-      <w:r>
-        <w:rPr>
-          <w:rFonts w:ascii="Times New Roman" w:hAnsi="Times New Roman" w:cs="Times New Roman"/>
-        </w:rPr>
-        <w:t xml:space="preserve">            nvl(b.pro_cd, '00001') AS pro_cd,</w:t>
-      </w:r>
-    </w:p>
-    <w:p>
-      <w:pPr>
-        <w:rPr>
-          <w:rFonts w:ascii="Times New Roman" w:hAnsi="Times New Roman" w:cs="Times New Roman"/>
-        </w:rPr>
-      </w:pPr>
-      <w:r>
-        <w:rPr>
-          <w:rFonts w:ascii="Times New Roman" w:hAnsi="Times New Roman" w:cs="Times New Roman"/>
-        </w:rPr>
-        <w:t xml:space="preserve">            </w:t>
-      </w:r>
-      <w:proofErr w:type="gramStart"/>
-      <w:r>
-        <w:rPr>
-          <w:rFonts w:ascii="Times New Roman" w:hAnsi="Times New Roman" w:cs="Times New Roman"/>
-        </w:rPr>
-        <w:t>nvl(</w:t>
-      </w:r>
-      <w:proofErr w:type="gramEnd"/>
-      <w:r>
-        <w:rPr>
-          <w:rFonts w:ascii="Times New Roman" w:hAnsi="Times New Roman" w:cs="Times New Roman"/>
-        </w:rPr>
-        <w:t>b.total, 0)        AS total</w:t>
-      </w:r>
-    </w:p>
-    <w:p>
-      <w:pPr>
-        <w:rPr>
-          <w:rFonts w:ascii="Times New Roman" w:hAnsi="Times New Roman" w:cs="Times New Roman"/>
-        </w:rPr>
-      </w:pPr>
-      <w:r>
-        <w:rPr>
-          <w:rFonts w:ascii="Times New Roman" w:hAnsi="Times New Roman" w:cs="Times New Roman"/>
-        </w:rPr>
-        <w:t xml:space="preserve">        FROM</w:t>
-      </w:r>
-    </w:p>
-    <w:p>
-      <w:pPr>
-        <w:rPr>
-          <w:rFonts w:ascii="Times New Roman" w:hAnsi="Times New Roman" w:cs="Times New Roman"/>
-        </w:rPr>
-      </w:pPr>
-      <w:r>
-        <w:rPr>
-          <w:rFonts w:ascii="Times New Roman" w:hAnsi="Times New Roman" w:cs="Times New Roman"/>
-        </w:rPr>
-        <w:t xml:space="preserve">            (</w:t>
-      </w:r>
-    </w:p>
-    <w:p>
-      <w:pPr>
-        <w:rPr>
-          <w:rFonts w:ascii="Times New Roman" w:hAnsi="Times New Roman" w:cs="Times New Roman"/>
-        </w:rPr>
-      </w:pPr>
-      <w:r>
-        <w:rPr>
-          <w:rFonts w:ascii="Times New Roman" w:hAnsi="Times New Roman" w:cs="Times New Roman"/>
-        </w:rPr>
-        <w:t xml:space="preserve">                SELECT DISTINCT</w:t>
-      </w:r>
-    </w:p>
-    <w:p>
-      <w:pPr>
-        <w:rPr>
-          <w:rFonts w:ascii="Times New Roman" w:hAnsi="Times New Roman" w:cs="Times New Roman"/>
-        </w:rPr>
-      </w:pPr>
-      <w:r>
-        <w:rPr>
-          <w:rFonts w:ascii="Times New Roman" w:hAnsi="Times New Roman" w:cs="Times New Roman"/>
-        </w:rPr>
-        <w:t xml:space="preserve">                    </w:t>
-      </w:r>
-      <w:proofErr w:type="gramStart"/>
-      <w:r>
-        <w:rPr>
-          <w:rFonts w:ascii="Times New Roman" w:hAnsi="Times New Roman" w:cs="Times New Roman"/>
-        </w:rPr>
-        <w:t>( substr</w:t>
-      </w:r>
-      <w:proofErr w:type="gramEnd"/>
-      <w:r>
-        <w:rPr>
-          <w:rFonts w:ascii="Times New Roman" w:hAnsi="Times New Roman" w:cs="Times New Roman"/>
-        </w:rPr>
-        <w:t>(ord_dttm, 1, 6) ) AS mon</w:t>
-      </w:r>
-    </w:p>
-    <w:p>
-      <w:pPr>
-        <w:rPr>
-          <w:rFonts w:ascii="Times New Roman" w:hAnsi="Times New Roman" w:cs="Times New Roman"/>
-        </w:rPr>
-      </w:pPr>
-      <w:r>
-        <w:rPr>
-          <w:rFonts w:ascii="Times New Roman" w:hAnsi="Times New Roman" w:cs="Times New Roman"/>
-        </w:rPr>
         <w:t xml:space="preserve">                FROM</w:t>
       </w:r>
     </w:p>
@@ -6511,70 +6054,34 @@
         <w:rPr>
           <w:rFonts w:ascii="Times New Roman" w:hAnsi="Times New Roman" w:cs="Times New Roman"/>
         </w:rPr>
-        <w:t xml:space="preserve">                    </w:t>
-      </w:r>
-      <w:proofErr w:type="gramStart"/>
-      <w:r>
-        <w:rPr>
-          <w:rFonts w:ascii="Times New Roman" w:hAnsi="Times New Roman" w:cs="Times New Roman"/>
-        </w:rPr>
-        <w:t>substr(</w:t>
-      </w:r>
-      <w:proofErr w:type="gramEnd"/>
-      <w:r>
-        <w:rPr>
-          <w:rFonts w:ascii="Times New Roman" w:hAnsi="Times New Roman" w:cs="Times New Roman"/>
-        </w:rPr>
-        <w:t>ord_dttm, 1, 5) LIKE '20190'</w:t>
-      </w:r>
-    </w:p>
-    <w:p>
-      <w:pPr>
-        <w:rPr>
-          <w:rFonts w:ascii="Times New Roman" w:hAnsi="Times New Roman" w:cs="Times New Roman"/>
-        </w:rPr>
-      </w:pPr>
-      <w:r>
-        <w:rPr>
-          <w:rFonts w:ascii="Times New Roman" w:hAnsi="Times New Roman" w:cs="Times New Roman"/>
-        </w:rPr>
-        <w:t xml:space="preserve">                    AND </w:t>
-      </w:r>
-      <w:proofErr w:type="gramStart"/>
-      <w:r>
-        <w:rPr>
-          <w:rFonts w:ascii="Times New Roman" w:hAnsi="Times New Roman" w:cs="Times New Roman"/>
-        </w:rPr>
-        <w:t>substr(</w:t>
-      </w:r>
-      <w:proofErr w:type="gramEnd"/>
-      <w:r>
-        <w:rPr>
-          <w:rFonts w:ascii="Times New Roman" w:hAnsi="Times New Roman" w:cs="Times New Roman"/>
-        </w:rPr>
-        <w:t>ord_dttm, 6, 1) IN ( '6', '7', '8',</w:t>
-      </w:r>
-    </w:p>
-    <w:p>
-      <w:pPr>
-        <w:rPr>
-          <w:rFonts w:ascii="Times New Roman" w:hAnsi="Times New Roman" w:cs="Times New Roman"/>
-        </w:rPr>
-      </w:pPr>
-      <w:r>
-        <w:rPr>
-          <w:rFonts w:ascii="Times New Roman" w:hAnsi="Times New Roman" w:cs="Times New Roman"/>
-        </w:rPr>
-        <w:t xml:space="preserve">                                                    '9</w:t>
-      </w:r>
-      <w:proofErr w:type="gramStart"/>
-      <w:r>
-        <w:rPr>
-          <w:rFonts w:ascii="Times New Roman" w:hAnsi="Times New Roman" w:cs="Times New Roman"/>
-        </w:rPr>
-        <w:t>' )</w:t>
-      </w:r>
-      <w:proofErr w:type="gramEnd"/>
+        <w:t xml:space="preserve">                    substr(ord_dttm, 1, 5) LIKE '20190'</w:t>
+      </w:r>
+    </w:p>
+    <w:p>
+      <w:pPr>
+        <w:rPr>
+          <w:rFonts w:ascii="Times New Roman" w:hAnsi="Times New Roman" w:cs="Times New Roman"/>
+        </w:rPr>
+      </w:pPr>
+      <w:r>
+        <w:rPr>
+          <w:rFonts w:ascii="Times New Roman" w:hAnsi="Times New Roman" w:cs="Times New Roman"/>
+        </w:rPr>
+        <w:t xml:space="preserve">                    AND substr(ord_dttm, 6, 1) IN ( '6', '7', '8',</w:t>
+      </w:r>
+    </w:p>
+    <w:p>
+      <w:pPr>
+        <w:rPr>
+          <w:rFonts w:ascii="Times New Roman" w:hAnsi="Times New Roman" w:cs="Times New Roman"/>
+        </w:rPr>
+      </w:pPr>
+      <w:r>
+        <w:rPr>
+          <w:rFonts w:ascii="Times New Roman" w:hAnsi="Times New Roman" w:cs="Times New Roman"/>
+        </w:rPr>
+        <w:t xml:space="preserve">                                                    '9' )</w:t>
+      </w:r>
     </w:p>
     <w:p>
       <w:pPr>
@@ -6690,7 +6197,6 @@
         <w:rPr>
           <w:rFonts w:ascii="Times New Roman" w:hAnsi="Times New Roman" w:cs="Times New Roman"/>
         </w:rPr>
-        <w:lastRenderedPageBreak/>
         <w:t xml:space="preserve">                        SELECT</w:t>
       </w:r>
     </w:p>
@@ -6704,21 +6210,7 @@
         <w:rPr>
           <w:rFonts w:ascii="Times New Roman" w:hAnsi="Times New Roman" w:cs="Times New Roman"/>
         </w:rPr>
-        <w:t xml:space="preserve">                            </w:t>
-      </w:r>
-      <w:proofErr w:type="gramStart"/>
-      <w:r>
-        <w:rPr>
-          <w:rFonts w:ascii="Times New Roman" w:hAnsi="Times New Roman" w:cs="Times New Roman"/>
-        </w:rPr>
-        <w:t>substr(</w:t>
-      </w:r>
-      <w:proofErr w:type="gramEnd"/>
-      <w:r>
-        <w:rPr>
-          <w:rFonts w:ascii="Times New Roman" w:hAnsi="Times New Roman" w:cs="Times New Roman"/>
-        </w:rPr>
-        <w:t>ord_dttm, 1, 6) AS mon,</w:t>
+        <w:t xml:space="preserve">                            substr(ord_dttm, 1, 6) AS mon,</w:t>
       </w:r>
     </w:p>
     <w:p>
@@ -6783,70 +6275,34 @@
         <w:rPr>
           <w:rFonts w:ascii="Times New Roman" w:hAnsi="Times New Roman" w:cs="Times New Roman"/>
         </w:rPr>
-        <w:t xml:space="preserve">                            </w:t>
-      </w:r>
-      <w:proofErr w:type="gramStart"/>
-      <w:r>
-        <w:rPr>
-          <w:rFonts w:ascii="Times New Roman" w:hAnsi="Times New Roman" w:cs="Times New Roman"/>
-        </w:rPr>
-        <w:t>substr(</w:t>
-      </w:r>
-      <w:proofErr w:type="gramEnd"/>
-      <w:r>
-        <w:rPr>
-          <w:rFonts w:ascii="Times New Roman" w:hAnsi="Times New Roman" w:cs="Times New Roman"/>
-        </w:rPr>
-        <w:t>ord_dttm, 1, 5) LIKE '20190'</w:t>
-      </w:r>
-    </w:p>
-    <w:p>
-      <w:pPr>
-        <w:rPr>
-          <w:rFonts w:ascii="Times New Roman" w:hAnsi="Times New Roman" w:cs="Times New Roman"/>
-        </w:rPr>
-      </w:pPr>
-      <w:r>
-        <w:rPr>
-          <w:rFonts w:ascii="Times New Roman" w:hAnsi="Times New Roman" w:cs="Times New Roman"/>
-        </w:rPr>
-        <w:t xml:space="preserve">                            AND </w:t>
-      </w:r>
-      <w:proofErr w:type="gramStart"/>
-      <w:r>
-        <w:rPr>
-          <w:rFonts w:ascii="Times New Roman" w:hAnsi="Times New Roman" w:cs="Times New Roman"/>
-        </w:rPr>
-        <w:t>substr(</w:t>
-      </w:r>
-      <w:proofErr w:type="gramEnd"/>
-      <w:r>
-        <w:rPr>
-          <w:rFonts w:ascii="Times New Roman" w:hAnsi="Times New Roman" w:cs="Times New Roman"/>
-        </w:rPr>
-        <w:t>ord_dttm, 6, 1) IN ( '6', '7', '8',</w:t>
-      </w:r>
-    </w:p>
-    <w:p>
-      <w:pPr>
-        <w:rPr>
-          <w:rFonts w:ascii="Times New Roman" w:hAnsi="Times New Roman" w:cs="Times New Roman"/>
-        </w:rPr>
-      </w:pPr>
-      <w:r>
-        <w:rPr>
-          <w:rFonts w:ascii="Times New Roman" w:hAnsi="Times New Roman" w:cs="Times New Roman"/>
-        </w:rPr>
-        <w:t xml:space="preserve">                                                            '9</w:t>
-      </w:r>
-      <w:proofErr w:type="gramStart"/>
-      <w:r>
-        <w:rPr>
-          <w:rFonts w:ascii="Times New Roman" w:hAnsi="Times New Roman" w:cs="Times New Roman"/>
-        </w:rPr>
-        <w:t>' )</w:t>
-      </w:r>
-      <w:proofErr w:type="gramEnd"/>
+        <w:t xml:space="preserve">                            substr(ord_dttm, 1, 5) LIKE '20190'</w:t>
+      </w:r>
+    </w:p>
+    <w:p>
+      <w:pPr>
+        <w:rPr>
+          <w:rFonts w:ascii="Times New Roman" w:hAnsi="Times New Roman" w:cs="Times New Roman"/>
+        </w:rPr>
+      </w:pPr>
+      <w:r>
+        <w:rPr>
+          <w:rFonts w:ascii="Times New Roman" w:hAnsi="Times New Roman" w:cs="Times New Roman"/>
+        </w:rPr>
+        <w:t xml:space="preserve">                            AND substr(ord_dttm, 6, 1) IN ( '6', '7', '8',</w:t>
+      </w:r>
+    </w:p>
+    <w:p>
+      <w:pPr>
+        <w:rPr>
+          <w:rFonts w:ascii="Times New Roman" w:hAnsi="Times New Roman" w:cs="Times New Roman"/>
+        </w:rPr>
+      </w:pPr>
+      <w:r>
+        <w:rPr>
+          <w:rFonts w:ascii="Times New Roman" w:hAnsi="Times New Roman" w:cs="Times New Roman"/>
+        </w:rPr>
+        <w:t xml:space="preserve">                                                            '9' )</w:t>
+      </w:r>
     </w:p>
     <w:p>
       <w:pPr>
@@ -6938,7 +6394,11 @@
         </w:rPr>
         <w:t xml:space="preserve">    ) doo</w:t>
       </w:r>
-    </w:p>
+      <w:bookmarkStart w:id="0" w:name="_GoBack"/>
+      <w:bookmarkEnd w:id="0"/>
+    </w:p>
+    <w:p/>
+    <w:p/>
     <w:p/>
     <w:sectPr>
       <w:pgSz w:w="12240" w:h="15840"/>
@@ -7555,7 +7015,7 @@
   <w:style w:type="paragraph" w:default="1" w:styleId="Normal">
     <w:name w:val="Normal"/>
     <w:qFormat/>
-    <w:rsid w:val="00D34F25"/>
+    <w:rsid w:val="004E038F"/>
   </w:style>
   <w:style w:type="character" w:default="1" w:styleId="DefaultParagraphFont">
     <w:name w:val="Default Paragraph Font"/>

</xml_diff>